<commit_message>
Makefile commit, rev 48d509
</commit_message>
<xml_diff>
--- a/files/cv-en.docx
+++ b/files/cv-en.docx
@@ -16,7 +16,7 @@
         <w:t xml:space="preserve">Essekkat</w:t>
       </w:r>
     </w:p>
-    <w:bookmarkStart w:id="personal" w:name="personal"/>
+    <w:bookmarkStart w:id="21" w:name="personal"/>
     <w:p>
       <w:pPr>
         <w:pStyle w:val="Heading1"/>
@@ -25,7 +25,7 @@
         <w:t xml:space="preserve">Personal</w:t>
       </w:r>
     </w:p>
-    <w:bookmarkEnd w:id="personal"/>
+    <w:bookmarkEnd w:id="21"/>
     <w:tbl>
       <w:tblPr>
         <w:tblStyle w:val="TableNormal"/>
@@ -38,6 +38,7 @@
         <w:tc>
           <w:p>
             <w:pPr>
+              <w:pStyle w:val="Compact"/>
               <w:jc w:val="left"/>
             </w:pPr>
             <w:r>
@@ -48,6 +49,7 @@
         <w:tc>
           <w:p>
             <w:pPr>
+              <w:pStyle w:val="Compact"/>
               <w:jc w:val="left"/>
             </w:pPr>
             <w:r>
@@ -60,6 +62,7 @@
         <w:tc>
           <w:p>
             <w:pPr>
+              <w:pStyle w:val="Compact"/>
               <w:jc w:val="left"/>
             </w:pPr>
             <w:r>
@@ -70,6 +73,7 @@
         <w:tc>
           <w:p>
             <w:pPr>
+              <w:pStyle w:val="Compact"/>
               <w:jc w:val="left"/>
             </w:pPr>
             <w:r>
@@ -82,6 +86,7 @@
         <w:tc>
           <w:p>
             <w:pPr>
+              <w:pStyle w:val="Compact"/>
               <w:jc w:val="left"/>
             </w:pPr>
             <w:r>
@@ -92,12 +97,13 @@
         <w:tc>
           <w:p>
             <w:pPr>
+              <w:pStyle w:val="Compact"/>
               <w:jc w:val="left"/>
             </w:pPr>
-            <w:hyperlink r:id="link0">
+            <w:hyperlink r:id="rId22">
               <w:r>
                 <w:rPr>
-                  <w:rStyle w:val="Hyperlink"/>
+                  <w:rStyle w:val="Link"/>
                 </w:rPr>
                 <w:t xml:space="preserve">kamil@essekkat.pl</w:t>
               </w:r>
@@ -113,19 +119,19 @@
       <w:r>
         <w:t xml:space="preserve"> </w:t>
       </w:r>
-      <w:hyperlink r:id="link1">
-        <w:hyperlink r:id="link1">
+      <w:hyperlink r:id="rId23">
+        <w:hyperlink r:id="rId23">
           <w:r>
             <w:rPr>
-              <w:rStyle w:val="Hyperlink"/>
-              <w:rStyle w:val="Hyperlink"/>
+              <w:rStyle w:val="Link"/>
+              <w:rStyle w:val="Link"/>
             </w:rPr>
             <w:t xml:space="preserve">http://essekkat.pl/#cv-en</w:t>
           </w:r>
         </w:hyperlink>
       </w:hyperlink>
     </w:p>
-    <w:bookmarkStart w:id="work-experience" w:name="work-experience"/>
+    <w:bookmarkStart w:id="24" w:name="work-experience"/>
     <w:p>
       <w:pPr>
         <w:pStyle w:val="Heading1"/>
@@ -134,7 +140,7 @@
         <w:t xml:space="preserve">Work experience</w:t>
       </w:r>
     </w:p>
-    <w:bookmarkEnd w:id="work-experience"/>
+    <w:bookmarkEnd w:id="24"/>
     <w:p>
       <w:r>
         <w:rPr>
@@ -146,7 +152,7 @@
         <w:t xml:space="preserve"> </w:t>
       </w:r>
       <w:r>
-        <w:t xml:space="preserve">- Python programmer</w:t>
+        <w:t xml:space="preserve">– Software Developer</w:t>
       </w:r>
     </w:p>
     <w:p>
@@ -157,7 +163,98 @@
         </w:numPr>
       </w:pPr>
       <w:r>
-        <w:t xml:space="preserve">Planning and creating new payment-processing application</w:t>
+        <w:t xml:space="preserve">Green-field development of payments gateway for a new VOD portal</w:t>
+      </w:r>
+    </w:p>
+    <w:p>
+      <w:pPr>
+        <w:pStyle w:val="Compact"/>
+        <w:pStyle w:val="BlockQuote"/>
+        <w:numPr>
+          <w:numId w:val="3"/>
+          <w:ilvl w:val="1"/>
+        </w:numPr>
+      </w:pPr>
+      <w:r>
+        <w:t xml:space="preserve">Initial domain modelling and requirements gathering</w:t>
+      </w:r>
+    </w:p>
+    <w:p>
+      <w:pPr>
+        <w:pStyle w:val="Compact"/>
+        <w:pStyle w:val="BlockQuote"/>
+        <w:numPr>
+          <w:numId w:val="3"/>
+          <w:ilvl w:val="1"/>
+        </w:numPr>
+      </w:pPr>
+      <w:r>
+        <w:t xml:space="preserve">Planning integrations with other systems</w:t>
+      </w:r>
+    </w:p>
+    <w:p>
+      <w:pPr>
+        <w:pStyle w:val="Compact"/>
+        <w:pStyle w:val="BlockQuote"/>
+        <w:numPr>
+          <w:numId w:val="3"/>
+          <w:ilvl w:val="1"/>
+        </w:numPr>
+      </w:pPr>
+      <w:r>
+        <w:t xml:space="preserve">Architecture design and technology decisions</w:t>
+      </w:r>
+    </w:p>
+    <w:p>
+      <w:pPr>
+        <w:pStyle w:val="Compact"/>
+        <w:pStyle w:val="BlockQuote"/>
+        <w:numPr>
+          <w:numId w:val="3"/>
+          <w:ilvl w:val="1"/>
+        </w:numPr>
+      </w:pPr>
+      <w:r>
+        <w:t xml:space="preserve">Major components in stack: Camunda BPM, Spring, Axon Framework, Hibernate</w:t>
+      </w:r>
+    </w:p>
+    <w:p>
+      <w:pPr>
+        <w:pStyle w:val="Compact"/>
+        <w:pStyle w:val="BlockQuote"/>
+        <w:numPr>
+          <w:numId w:val="3"/>
+          <w:ilvl w:val="1"/>
+        </w:numPr>
+      </w:pPr>
+      <w:r>
+        <w:t xml:space="preserve">Introducing BPM software in a team</w:t>
+      </w:r>
+    </w:p>
+    <w:p>
+      <w:pPr>
+        <w:pStyle w:val="Compact"/>
+        <w:pStyle w:val="BlockQuote"/>
+        <w:numPr>
+          <w:numId w:val="3"/>
+          <w:ilvl w:val="1"/>
+        </w:numPr>
+      </w:pPr>
+      <w:r>
+        <w:t xml:space="preserve">Tech leading of a few developers</w:t>
+      </w:r>
+    </w:p>
+    <w:p>
+      <w:pPr>
+        <w:pStyle w:val="Compact"/>
+        <w:pStyle w:val="BlockQuote"/>
+        <w:numPr>
+          <w:numId w:val="3"/>
+          <w:ilvl w:val="1"/>
+        </w:numPr>
+      </w:pPr>
+      <w:r>
+        <w:t xml:space="preserve">Dockerization</w:t>
       </w:r>
     </w:p>
     <w:p>
@@ -168,69 +265,55 @@
         </w:numPr>
       </w:pPr>
       <w:r>
-        <w:t xml:space="preserve">Designing architecture for availability and maintainability</w:t>
-      </w:r>
-    </w:p>
-    <w:p>
-      <w:pPr>
-        <w:numPr>
-          <w:numId w:val="2"/>
-          <w:ilvl w:val="0"/>
-        </w:numPr>
-      </w:pPr>
-      <w:r>
-        <w:t xml:space="preserve">Integrating with both external and internal systems</w:t>
-      </w:r>
-    </w:p>
-    <w:p>
-      <w:pPr>
-        <w:numPr>
-          <w:numId w:val="2"/>
-          <w:ilvl w:val="0"/>
-        </w:numPr>
-      </w:pPr>
-      <w:r>
-        <w:t xml:space="preserve">Piloting use of Event Sourcing and Domain Driven Design</w:t>
-      </w:r>
-    </w:p>
-    <w:p>
-      <w:pPr>
-        <w:numPr>
-          <w:numId w:val="2"/>
-          <w:ilvl w:val="0"/>
-        </w:numPr>
-      </w:pPr>
-      <w:r>
-        <w:t xml:space="preserve">Documenting processes in BPMN, keeping documentation up-to-date</w:t>
-      </w:r>
-    </w:p>
-    <w:p>
-      <w:pPr>
-        <w:numPr>
-          <w:numId w:val="2"/>
-          <w:ilvl w:val="0"/>
-        </w:numPr>
-      </w:pPr>
-      <w:r>
-        <w:t xml:space="preserve">Automating tests in SoapUI for JSON-RPC and SOAP interfaces</w:t>
-      </w:r>
-    </w:p>
-    <w:p>
-      <w:pPr>
-        <w:numPr>
-          <w:numId w:val="2"/>
-          <w:ilvl w:val="0"/>
-        </w:numPr>
-      </w:pPr>
-      <w:r>
-        <w:t xml:space="preserve">Working on a sizeable Django-based backend system</w:t>
-      </w:r>
-    </w:p>
-    <w:p>
-      <w:pPr>
-        <w:numPr>
-          <w:numId w:val="2"/>
-          <w:ilvl w:val="0"/>
+        <w:t xml:space="preserve">Working on a sizeable Django-based backend</w:t>
+      </w:r>
+    </w:p>
+    <w:p>
+      <w:pPr>
+        <w:pStyle w:val="Compact"/>
+        <w:pStyle w:val="BlockQuote"/>
+        <w:numPr>
+          <w:numId w:val="4"/>
+          <w:ilvl w:val="1"/>
+        </w:numPr>
+      </w:pPr>
+      <w:r>
+        <w:t xml:space="preserve">Leading the use of Event Sourcing and Domain Driven Design</w:t>
+      </w:r>
+    </w:p>
+    <w:p>
+      <w:pPr>
+        <w:pStyle w:val="Compact"/>
+        <w:pStyle w:val="BlockQuote"/>
+        <w:numPr>
+          <w:numId w:val="4"/>
+          <w:ilvl w:val="1"/>
+        </w:numPr>
+      </w:pPr>
+      <w:r>
+        <w:t xml:space="preserve">Documenting processes in BPMN</w:t>
+      </w:r>
+    </w:p>
+    <w:p>
+      <w:pPr>
+        <w:pStyle w:val="Compact"/>
+        <w:pStyle w:val="BlockQuote"/>
+        <w:numPr>
+          <w:numId w:val="4"/>
+          <w:ilvl w:val="1"/>
+        </w:numPr>
+      </w:pPr>
+      <w:r>
+        <w:t xml:space="preserve">Creating automated tests with SoapUI for JSON-RPC and SOAP interfaces</w:t>
+      </w:r>
+    </w:p>
+    <w:p>
+      <w:pPr>
+        <w:pStyle w:val="Compact"/>
+        <w:pStyle w:val="BlockQuote"/>
+        <w:numPr>
+          <w:numId w:val="4"/>
+          <w:ilvl w:val="1"/>
         </w:numPr>
       </w:pPr>
       <w:r>
@@ -239,9 +322,11 @@
     </w:p>
     <w:p>
       <w:pPr>
-        <w:numPr>
-          <w:numId w:val="2"/>
-          <w:ilvl w:val="0"/>
+        <w:pStyle w:val="Compact"/>
+        <w:pStyle w:val="BlockQuote"/>
+        <w:numPr>
+          <w:numId w:val="4"/>
+          <w:ilvl w:val="1"/>
         </w:numPr>
       </w:pPr>
       <w:r>
@@ -250,13 +335,28 @@
     </w:p>
     <w:p>
       <w:pPr>
-        <w:numPr>
-          <w:numId w:val="2"/>
-          <w:ilvl w:val="0"/>
-        </w:numPr>
-      </w:pPr>
-      <w:r>
-        <w:t xml:space="preserve">Taking care of Jenkins CI jobs</w:t>
+        <w:pStyle w:val="Compact"/>
+        <w:pStyle w:val="BlockQuote"/>
+        <w:numPr>
+          <w:numId w:val="4"/>
+          <w:ilvl w:val="1"/>
+        </w:numPr>
+      </w:pPr>
+      <w:r>
+        <w:t xml:space="preserve">Streamlining Jenkins CI jobs</w:t>
+      </w:r>
+    </w:p>
+    <w:p>
+      <w:pPr>
+        <w:pStyle w:val="Compact"/>
+        <w:pStyle w:val="BlockQuote"/>
+        <w:numPr>
+          <w:numId w:val="4"/>
+          <w:ilvl w:val="1"/>
+        </w:numPr>
+      </w:pPr>
+      <w:r>
+        <w:t xml:space="preserve">Taking care of current issues on a live system</w:t>
       </w:r>
     </w:p>
     <w:p>
@@ -275,8 +375,9 @@
     </w:p>
     <w:p>
       <w:pPr>
-        <w:numPr>
-          <w:numId w:val="3"/>
+        <w:pStyle w:val="Compact"/>
+        <w:numPr>
+          <w:numId w:val="5"/>
           <w:ilvl w:val="0"/>
         </w:numPr>
       </w:pPr>
@@ -286,8 +387,9 @@
     </w:p>
     <w:p>
       <w:pPr>
-        <w:numPr>
-          <w:numId w:val="3"/>
+        <w:pStyle w:val="Compact"/>
+        <w:numPr>
+          <w:numId w:val="5"/>
           <w:ilvl w:val="0"/>
         </w:numPr>
       </w:pPr>
@@ -297,8 +399,9 @@
     </w:p>
     <w:p>
       <w:pPr>
-        <w:numPr>
-          <w:numId w:val="3"/>
+        <w:pStyle w:val="Compact"/>
+        <w:numPr>
+          <w:numId w:val="5"/>
           <w:ilvl w:val="0"/>
         </w:numPr>
       </w:pPr>
@@ -308,8 +411,9 @@
     </w:p>
     <w:p>
       <w:pPr>
-        <w:numPr>
-          <w:numId w:val="3"/>
+        <w:pStyle w:val="Compact"/>
+        <w:numPr>
+          <w:numId w:val="5"/>
           <w:ilvl w:val="0"/>
         </w:numPr>
       </w:pPr>
@@ -319,8 +423,9 @@
     </w:p>
     <w:p>
       <w:pPr>
-        <w:numPr>
-          <w:numId w:val="3"/>
+        <w:pStyle w:val="Compact"/>
+        <w:numPr>
+          <w:numId w:val="5"/>
           <w:ilvl w:val="0"/>
         </w:numPr>
       </w:pPr>
@@ -330,8 +435,9 @@
     </w:p>
     <w:p>
       <w:pPr>
-        <w:numPr>
-          <w:numId w:val="3"/>
+        <w:pStyle w:val="Compact"/>
+        <w:numPr>
+          <w:numId w:val="5"/>
           <w:ilvl w:val="0"/>
         </w:numPr>
       </w:pPr>
@@ -341,8 +447,9 @@
     </w:p>
     <w:p>
       <w:pPr>
-        <w:numPr>
-          <w:numId w:val="3"/>
+        <w:pStyle w:val="Compact"/>
+        <w:numPr>
+          <w:numId w:val="5"/>
           <w:ilvl w:val="0"/>
         </w:numPr>
       </w:pPr>
@@ -352,8 +459,9 @@
     </w:p>
     <w:p>
       <w:pPr>
-        <w:numPr>
-          <w:numId w:val="3"/>
+        <w:pStyle w:val="Compact"/>
+        <w:numPr>
+          <w:numId w:val="5"/>
           <w:ilvl w:val="0"/>
         </w:numPr>
       </w:pPr>
@@ -363,8 +471,9 @@
     </w:p>
     <w:p>
       <w:pPr>
-        <w:numPr>
-          <w:numId w:val="3"/>
+        <w:pStyle w:val="Compact"/>
+        <w:numPr>
+          <w:numId w:val="5"/>
           <w:ilvl w:val="0"/>
         </w:numPr>
       </w:pPr>
@@ -374,8 +483,9 @@
     </w:p>
     <w:p>
       <w:pPr>
-        <w:numPr>
-          <w:numId w:val="3"/>
+        <w:pStyle w:val="Compact"/>
+        <w:numPr>
+          <w:numId w:val="5"/>
           <w:ilvl w:val="0"/>
         </w:numPr>
       </w:pPr>
@@ -385,8 +495,9 @@
     </w:p>
     <w:p>
       <w:pPr>
-        <w:numPr>
-          <w:numId w:val="3"/>
+        <w:pStyle w:val="Compact"/>
+        <w:numPr>
+          <w:numId w:val="5"/>
           <w:ilvl w:val="0"/>
         </w:numPr>
       </w:pPr>
@@ -396,8 +507,9 @@
     </w:p>
     <w:p>
       <w:pPr>
-        <w:numPr>
-          <w:numId w:val="3"/>
+        <w:pStyle w:val="Compact"/>
+        <w:numPr>
+          <w:numId w:val="5"/>
           <w:ilvl w:val="0"/>
         </w:numPr>
       </w:pPr>
@@ -407,8 +519,9 @@
     </w:p>
     <w:p>
       <w:pPr>
-        <w:numPr>
-          <w:numId w:val="3"/>
+        <w:pStyle w:val="Compact"/>
+        <w:numPr>
+          <w:numId w:val="5"/>
           <w:ilvl w:val="0"/>
         </w:numPr>
       </w:pPr>
@@ -418,8 +531,9 @@
     </w:p>
     <w:p>
       <w:pPr>
-        <w:numPr>
-          <w:numId w:val="3"/>
+        <w:pStyle w:val="Compact"/>
+        <w:numPr>
+          <w:numId w:val="5"/>
           <w:ilvl w:val="0"/>
         </w:numPr>
       </w:pPr>
@@ -429,8 +543,9 @@
     </w:p>
     <w:p>
       <w:pPr>
-        <w:numPr>
-          <w:numId w:val="3"/>
+        <w:pStyle w:val="Compact"/>
+        <w:numPr>
+          <w:numId w:val="5"/>
           <w:ilvl w:val="0"/>
         </w:numPr>
       </w:pPr>
@@ -438,7 +553,7 @@
         <w:t xml:space="preserve">Working closely with Development and Test teams on adjusting the development/release process</w:t>
       </w:r>
     </w:p>
-    <w:bookmarkStart w:id="freelance-work" w:name="freelance-work"/>
+    <w:bookmarkStart w:id="25" w:name="freelance-work"/>
     <w:p>
       <w:pPr>
         <w:pStyle w:val="Heading1"/>
@@ -447,7 +562,7 @@
         <w:t xml:space="preserve">Freelance work</w:t>
       </w:r>
     </w:p>
-    <w:bookmarkEnd w:id="freelance-work"/>
+    <w:bookmarkEnd w:id="25"/>
     <w:p>
       <w:r>
         <w:rPr>
@@ -458,8 +573,9 @@
     </w:p>
     <w:p>
       <w:pPr>
-        <w:numPr>
-          <w:numId w:val="4"/>
+        <w:pStyle w:val="Compact"/>
+        <w:numPr>
+          <w:numId w:val="6"/>
           <w:ilvl w:val="0"/>
         </w:numPr>
       </w:pPr>
@@ -469,8 +585,9 @@
     </w:p>
     <w:p>
       <w:pPr>
-        <w:numPr>
-          <w:numId w:val="4"/>
+        <w:pStyle w:val="Compact"/>
+        <w:numPr>
+          <w:numId w:val="6"/>
           <w:ilvl w:val="0"/>
         </w:numPr>
       </w:pPr>
@@ -480,8 +597,9 @@
     </w:p>
     <w:p>
       <w:pPr>
-        <w:numPr>
-          <w:numId w:val="4"/>
+        <w:pStyle w:val="Compact"/>
+        <w:numPr>
+          <w:numId w:val="6"/>
           <w:ilvl w:val="0"/>
         </w:numPr>
       </w:pPr>
@@ -491,8 +609,9 @@
     </w:p>
     <w:p>
       <w:pPr>
-        <w:numPr>
-          <w:numId w:val="4"/>
+        <w:pStyle w:val="Compact"/>
+        <w:numPr>
+          <w:numId w:val="6"/>
           <w:ilvl w:val="0"/>
         </w:numPr>
       </w:pPr>
@@ -510,8 +629,9 @@
     </w:p>
     <w:p>
       <w:pPr>
-        <w:numPr>
-          <w:numId w:val="5"/>
+        <w:pStyle w:val="Compact"/>
+        <w:numPr>
+          <w:numId w:val="7"/>
           <w:ilvl w:val="0"/>
         </w:numPr>
       </w:pPr>
@@ -521,8 +641,9 @@
     </w:p>
     <w:p>
       <w:pPr>
-        <w:numPr>
-          <w:numId w:val="5"/>
+        <w:pStyle w:val="Compact"/>
+        <w:numPr>
+          <w:numId w:val="7"/>
           <w:ilvl w:val="0"/>
         </w:numPr>
       </w:pPr>
@@ -545,8 +666,9 @@
     </w:p>
     <w:p>
       <w:pPr>
-        <w:numPr>
-          <w:numId w:val="6"/>
+        <w:pStyle w:val="Compact"/>
+        <w:numPr>
+          <w:numId w:val="8"/>
           <w:ilvl w:val="0"/>
         </w:numPr>
       </w:pPr>
@@ -556,8 +678,9 @@
     </w:p>
     <w:p>
       <w:pPr>
-        <w:numPr>
-          <w:numId w:val="6"/>
+        <w:pStyle w:val="Compact"/>
+        <w:numPr>
+          <w:numId w:val="8"/>
           <w:ilvl w:val="0"/>
         </w:numPr>
       </w:pPr>
@@ -567,8 +690,9 @@
     </w:p>
     <w:p>
       <w:pPr>
-        <w:numPr>
-          <w:numId w:val="6"/>
+        <w:pStyle w:val="Compact"/>
+        <w:numPr>
+          <w:numId w:val="8"/>
           <w:ilvl w:val="0"/>
         </w:numPr>
       </w:pPr>
@@ -578,8 +702,9 @@
     </w:p>
     <w:p>
       <w:pPr>
-        <w:numPr>
-          <w:numId w:val="6"/>
+        <w:pStyle w:val="Compact"/>
+        <w:numPr>
+          <w:numId w:val="8"/>
           <w:ilvl w:val="0"/>
         </w:numPr>
       </w:pPr>
@@ -589,8 +714,9 @@
     </w:p>
     <w:p>
       <w:pPr>
-        <w:numPr>
-          <w:numId w:val="6"/>
+        <w:pStyle w:val="Compact"/>
+        <w:numPr>
+          <w:numId w:val="8"/>
           <w:ilvl w:val="0"/>
         </w:numPr>
       </w:pPr>
@@ -598,7 +724,7 @@
         <w:t xml:space="preserve">Formalizing requirements and development process</w:t>
       </w:r>
     </w:p>
-    <w:bookmarkStart w:id="education" w:name="education"/>
+    <w:bookmarkStart w:id="26" w:name="education"/>
     <w:p>
       <w:pPr>
         <w:pStyle w:val="Heading1"/>
@@ -607,7 +733,7 @@
         <w:t xml:space="preserve">Education</w:t>
       </w:r>
     </w:p>
-    <w:bookmarkEnd w:id="education"/>
+    <w:bookmarkEnd w:id="26"/>
     <w:p>
       <w:pPr>
         <w:pStyle w:val="DefinitionTerm"/>
@@ -640,7 +766,7 @@
         <w:t xml:space="preserve">VI High school in Sosnowiec, core subjects: maths, geography</w:t>
       </w:r>
     </w:p>
-    <w:bookmarkStart w:id="foreign-languages" w:name="foreign-languages"/>
+    <w:bookmarkStart w:id="27" w:name="foreign-languages"/>
     <w:p>
       <w:pPr>
         <w:pStyle w:val="Heading1"/>
@@ -649,7 +775,7 @@
         <w:t xml:space="preserve">Foreign languages</w:t>
       </w:r>
     </w:p>
-    <w:bookmarkEnd w:id="foreign-languages"/>
+    <w:bookmarkEnd w:id="27"/>
     <w:tbl>
       <w:tblPr>
         <w:tblStyle w:val="TableNormal"/>
@@ -662,6 +788,7 @@
         <w:tc>
           <w:p>
             <w:pPr>
+              <w:pStyle w:val="Compact"/>
               <w:jc w:val="left"/>
             </w:pPr>
             <w:r>
@@ -675,6 +802,7 @@
         <w:tc>
           <w:p>
             <w:pPr>
+              <w:pStyle w:val="Compact"/>
               <w:jc w:val="left"/>
             </w:pPr>
             <w:r>
@@ -687,6 +815,7 @@
         <w:tc>
           <w:p>
             <w:pPr>
+              <w:pStyle w:val="Compact"/>
               <w:jc w:val="left"/>
             </w:pPr>
             <w:r>
@@ -700,6 +829,7 @@
         <w:tc>
           <w:p>
             <w:pPr>
+              <w:pStyle w:val="Compact"/>
               <w:jc w:val="left"/>
             </w:pPr>
             <w:r>
@@ -712,6 +842,7 @@
         <w:tc>
           <w:p>
             <w:pPr>
+              <w:pStyle w:val="Compact"/>
               <w:jc w:val="left"/>
             </w:pPr>
             <w:r>
@@ -725,6 +856,7 @@
         <w:tc>
           <w:p>
             <w:pPr>
+              <w:pStyle w:val="Compact"/>
               <w:jc w:val="left"/>
             </w:pPr>
             <w:r>
@@ -734,7 +866,7 @@
         </w:tc>
       </w:tr>
     </w:tbl>
-    <w:bookmarkStart w:id="skills" w:name="skills"/>
+    <w:bookmarkStart w:id="28" w:name="skills"/>
     <w:p>
       <w:pPr>
         <w:pStyle w:val="Heading1"/>
@@ -743,7 +875,7 @@
         <w:t xml:space="preserve">Skills</w:t>
       </w:r>
     </w:p>
-    <w:bookmarkEnd w:id="skills"/>
+    <w:bookmarkEnd w:id="28"/>
     <w:p>
       <w:pPr>
         <w:pStyle w:val="DefinitionTerm"/>
@@ -757,7 +889,7 @@
         <w:pStyle w:val="Definition"/>
       </w:pPr>
       <w:r>
-        <w:t xml:space="preserve">Python, sh, SQL, Java, PL/SQL, Lua</w:t>
+        <w:t xml:space="preserve">Java, Python, sh, SQL, PL/SQL, Lua</w:t>
       </w:r>
     </w:p>
     <w:p>
@@ -789,15 +921,15 @@
         <w:pStyle w:val="Definition"/>
       </w:pPr>
       <w:r>
-        <w:t xml:space="preserve">Redmine, Trac, Git, SVN,</w:t>
+        <w:t xml:space="preserve">Git, SVN,</w:t>
       </w:r>
       <w:r>
         <w:t xml:space="preserve"> </w:t>
       </w:r>
-      <w:hyperlink r:id="link2">
+      <w:hyperlink r:id="rId29">
         <w:r>
           <w:rPr>
-            <w:rStyle w:val="Hyperlink"/>
+            <w:rStyle w:val="Link"/>
           </w:rPr>
           <w:t xml:space="preserve">Jenkins CI</w:t>
         </w:r>
@@ -808,10 +940,10 @@
       <w:r>
         <w:t xml:space="preserve"> </w:t>
       </w:r>
-      <w:hyperlink r:id="link3">
+      <w:hyperlink r:id="rId30">
         <w:r>
           <w:rPr>
-            <w:rStyle w:val="Hyperlink"/>
+            <w:rStyle w:val="Link"/>
           </w:rPr>
           <w:t xml:space="preserve">Sonatype Nexus</w:t>
         </w:r>
@@ -822,10 +954,10 @@
       <w:r>
         <w:t xml:space="preserve"> </w:t>
       </w:r>
-      <w:hyperlink r:id="link4">
+      <w:hyperlink r:id="rId31">
         <w:r>
           <w:rPr>
-            <w:rStyle w:val="Hyperlink"/>
+            <w:rStyle w:val="Link"/>
           </w:rPr>
           <w:t xml:space="preserve">SonarQube</w:t>
         </w:r>
@@ -847,7 +979,7 @@
         <w:pStyle w:val="Definition"/>
       </w:pPr>
       <w:r>
-        <w:t xml:space="preserve">Oracle, PostgreSQL, Redis, ElasticSearch</w:t>
+        <w:t xml:space="preserve">PostgreSQL,Oracle, Redis, ElasticSearch</w:t>
       </w:r>
     </w:p>
     <w:p>
@@ -862,16 +994,22 @@
       <w:pPr>
         <w:pStyle w:val="Definition"/>
       </w:pPr>
-      <w:hyperlink r:id="link5">
+      <w:r>
+        <w:t xml:space="preserve">SoapUI,</w:t>
+      </w:r>
+      <w:r>
+        <w:t xml:space="preserve"> </w:t>
+      </w:r>
+      <w:hyperlink r:id="rId32">
         <w:r>
           <w:rPr>
-            <w:rStyle w:val="Hyperlink"/>
+            <w:rStyle w:val="Link"/>
           </w:rPr>
           <w:t xml:space="preserve">Grinder</w:t>
         </w:r>
       </w:hyperlink>
       <w:r>
-        <w:t xml:space="preserve">, Oracle AWR, SoapUI</w:t>
+        <w:t xml:space="preserve">, Oracle AWR</w:t>
       </w:r>
     </w:p>
     <w:p>
@@ -892,14 +1030,17 @@
       <w:r>
         <w:t xml:space="preserve"> </w:t>
       </w:r>
-      <w:hyperlink r:id="link6">
+      <w:hyperlink r:id="rId33">
         <w:r>
           <w:rPr>
-            <w:rStyle w:val="Hyperlink"/>
+            <w:rStyle w:val="Link"/>
           </w:rPr>
           <w:t xml:space="preserve">Zenoss</w:t>
         </w:r>
       </w:hyperlink>
+      <w:r>
+        <w:t xml:space="preserve">, Docker</w:t>
+      </w:r>
     </w:p>
     <w:p>
       <w:r>
@@ -936,7 +1077,7 @@
         <w:t xml:space="preserve">from operations perspective.</w:t>
       </w:r>
     </w:p>
-    <w:bookmarkStart w:id="academic-activity" w:name="academic-activity"/>
+    <w:bookmarkStart w:id="34" w:name="academic-activity"/>
     <w:p>
       <w:pPr>
         <w:pStyle w:val="Heading1"/>
@@ -945,7 +1086,7 @@
         <w:t xml:space="preserve">Academic activity</w:t>
       </w:r>
     </w:p>
-    <w:bookmarkEnd w:id="academic-activity"/>
+    <w:bookmarkEnd w:id="34"/>
     <w:p>
       <w:r>
         <w:rPr>
@@ -959,10 +1100,10 @@
       <w:r>
         <w:t xml:space="preserve">Activity in Student Association for Computer Science at WSE (</w:t>
       </w:r>
-      <w:hyperlink r:id="link7">
+      <w:hyperlink r:id="rId35">
         <w:r>
           <w:rPr>
-            <w:rStyle w:val="Hyperlink"/>
+            <w:rStyle w:val="Link"/>
           </w:rPr>
           <w:t xml:space="preserve">SKNI</w:t>
         </w:r>
@@ -973,8 +1114,9 @@
     </w:p>
     <w:p>
       <w:pPr>
-        <w:numPr>
-          <w:numId w:val="7"/>
+        <w:pStyle w:val="Compact"/>
+        <w:numPr>
+          <w:numId w:val="9"/>
           <w:ilvl w:val="0"/>
         </w:numPr>
       </w:pPr>
@@ -984,8 +1126,9 @@
     </w:p>
     <w:p>
       <w:pPr>
-        <w:numPr>
-          <w:numId w:val="7"/>
+        <w:pStyle w:val="Compact"/>
+        <w:numPr>
+          <w:numId w:val="9"/>
           <w:ilvl w:val="0"/>
         </w:numPr>
       </w:pPr>
@@ -995,35 +1138,39 @@
       <w:r>
         <w:t xml:space="preserve"> </w:t>
       </w:r>
-      <w:hyperlink r:id="link8">
+      <w:hyperlink r:id="rId37">
+        <w:hyperlink r:id="rId36">
+          <w:r>
+            <w:rPr>
+              <w:rStyle w:val="Link"/>
+              <w:rStyle w:val="Link"/>
+            </w:rPr>
+            <w:t xml:space="preserve">Warsztaty@SKNI</w:t>
+          </w:r>
+        </w:hyperlink>
+      </w:hyperlink>
+      <w:r>
+        <w:t xml:space="preserve">.</w:t>
+      </w:r>
+    </w:p>
+    <w:p>
+      <w:pPr>
+        <w:pStyle w:val="Compact"/>
+        <w:numPr>
+          <w:numId w:val="9"/>
+          <w:ilvl w:val="0"/>
+        </w:numPr>
+      </w:pPr>
+      <w:r>
+        <w:t xml:space="preserve">Co-creation of</w:t>
+      </w:r>
+      <w:r>
+        <w:t xml:space="preserve"> </w:t>
+      </w:r>
+      <w:hyperlink r:id="rId35">
         <w:r>
           <w:rPr>
-            <w:rStyle w:val="Hyperlink"/>
-          </w:rPr>
-          <w:t xml:space="preserve">Warsztaty@SKNI</w:t>
-        </w:r>
-      </w:hyperlink>
-      <w:r>
-        <w:t xml:space="preserve">.</w:t>
-      </w:r>
-    </w:p>
-    <w:p>
-      <w:pPr>
-        <w:numPr>
-          <w:numId w:val="7"/>
-          <w:ilvl w:val="0"/>
-        </w:numPr>
-      </w:pPr>
-      <w:r>
-        <w:t xml:space="preserve">Co-creation of</w:t>
-      </w:r>
-      <w:r>
-        <w:t xml:space="preserve"> </w:t>
-      </w:r>
-      <w:hyperlink r:id="link7">
-        <w:r>
-          <w:rPr>
-            <w:rStyle w:val="Hyperlink"/>
+            <w:rStyle w:val="Link"/>
           </w:rPr>
           <w:t xml:space="preserve">SKNI</w:t>
         </w:r>
@@ -1037,11 +1184,16 @@
     </w:p>
   </w:body>
 </w:document>
+</file>
+
+<file path=word/footnotes.xml><?xml version="1.0" encoding="utf-8"?>
+<w:footnotes xmlns:w="http://schemas.openxmlformats.org/wordprocessingml/2006/main" xmlns:m="http://schemas.openxmlformats.org/officeDocument/2006/math" xmlns:r="http://schemas.openxmlformats.org/officeDocument/2006/relationships" xmlns:o="urn:schemas-microsoft-com:office:office" xmlns:v="urn:schemas-microsoft-com:vml" xmlns:w10="urn:schemas-microsoft-com:office:word" xmlns:a="http://schemas.openxmlformats.org/drawingml/2006/main" xmlns:pic="http://schemas.openxmlformats.org/drawingml/2006/picture" xmlns:wp="http://schemas.openxmlformats.org/drawingml/2006/wordprocessingDrawing"/>
 </file>
 
 <file path=word/numbering.xml><?xml version="1.0" encoding="utf-8"?>
 <w:numbering xmlns:w="http://schemas.openxmlformats.org/wordprocessingml/2006/main">
   <w:abstractNum w:abstractNumId="0">
+    <w:nsid w:val="7bcfa7c8"/>
     <w:multiLevelType w:val="multilevel"/>
     <w:lvl w:ilvl="0">
       <w:numFmt w:val="bullet"/>
@@ -1121,7 +1273,8 @@
       </w:pPr>
     </w:lvl>
   </w:abstractNum>
-  <w:abstractNum w:abstractNumId="2">
+  <w:abstractNum w:abstractNumId="3">
+    <w:nsid w:val="375ef73d"/>
     <w:multiLevelType w:val="multilevel"/>
     <w:lvl w:ilvl="0">
       <w:numFmt w:val="bullet"/>
@@ -1192,6 +1345,94 @@
     <w:lvl w:ilvl="6">
       <w:numFmt w:val="bullet"/>
       <w:lvlText w:val="•"/>
+      <w:lvlJc w:val="left"/>
+      <w:pPr>
+        <w:tabs>
+          <w:tab w:val="num" w:pos="4320"/>
+        </w:tabs>
+        <w:ind w:left="4800" w:hanging="480"/>
+      </w:pPr>
+    </w:lvl>
+  </w:abstractNum>
+  <w:abstractNum w:abstractNumId="2">
+    <w:nsid w:val="692a4e28"/>
+    <w:multiLevelType w:val="multilevel"/>
+    <w:lvl w:ilvl="0">
+      <w:start w:val="1"/>
+      <w:numFmt w:val="upperLetter"/>
+      <w:lvlText w:val="%1."/>
+      <w:lvlJc w:val="left"/>
+      <w:pPr>
+        <w:tabs>
+          <w:tab w:val="num" w:pos="0"/>
+        </w:tabs>
+        <w:ind w:left="480" w:hanging="480"/>
+      </w:pPr>
+    </w:lvl>
+    <w:lvl w:ilvl="1">
+      <w:start w:val="1"/>
+      <w:numFmt w:val="upperLetter"/>
+      <w:lvlText w:val="%2."/>
+      <w:lvlJc w:val="left"/>
+      <w:pPr>
+        <w:tabs>
+          <w:tab w:val="num" w:pos="720"/>
+        </w:tabs>
+        <w:ind w:left="1200" w:hanging="480"/>
+      </w:pPr>
+    </w:lvl>
+    <w:lvl w:ilvl="2">
+      <w:start w:val="1"/>
+      <w:numFmt w:val="upperLetter"/>
+      <w:lvlText w:val="%3."/>
+      <w:lvlJc w:val="left"/>
+      <w:pPr>
+        <w:tabs>
+          <w:tab w:val="num" w:pos="1440"/>
+        </w:tabs>
+        <w:ind w:left="1920" w:hanging="480"/>
+      </w:pPr>
+    </w:lvl>
+    <w:lvl w:ilvl="3">
+      <w:start w:val="1"/>
+      <w:numFmt w:val="upperLetter"/>
+      <w:lvlText w:val="%4."/>
+      <w:lvlJc w:val="left"/>
+      <w:pPr>
+        <w:tabs>
+          <w:tab w:val="num" w:pos="2160"/>
+        </w:tabs>
+        <w:ind w:left="2640" w:hanging="480"/>
+      </w:pPr>
+    </w:lvl>
+    <w:lvl w:ilvl="4">
+      <w:start w:val="1"/>
+      <w:numFmt w:val="upperLetter"/>
+      <w:lvlText w:val="%5."/>
+      <w:lvlJc w:val="left"/>
+      <w:pPr>
+        <w:tabs>
+          <w:tab w:val="num" w:pos="2880"/>
+        </w:tabs>
+        <w:ind w:left="3360" w:hanging="480"/>
+      </w:pPr>
+    </w:lvl>
+    <w:lvl w:ilvl="5">
+      <w:start w:val="1"/>
+      <w:numFmt w:val="upperLetter"/>
+      <w:lvlText w:val="%6."/>
+      <w:lvlJc w:val="left"/>
+      <w:pPr>
+        <w:tabs>
+          <w:tab w:val="num" w:pos="3600"/>
+        </w:tabs>
+        <w:ind w:left="4080" w:hanging="480"/>
+      </w:pPr>
+    </w:lvl>
+    <w:lvl w:ilvl="6">
+      <w:start w:val="1"/>
+      <w:numFmt w:val="upperLetter"/>
+      <w:lvlText w:val="%7."/>
       <w:lvlJc w:val="left"/>
       <w:pPr>
         <w:tabs>
@@ -1206,21 +1447,48 @@
   </w:num>
   <w:num w:numId="2">
     <w:abstractNumId w:val="2"/>
+    <w:lvlOverride w:ilvl="0">
+      <w:startOverride w:val="1"/>
+    </w:lvlOverride>
+    <w:lvlOverride w:ilvl="1">
+      <w:startOverride w:val="1"/>
+    </w:lvlOverride>
+    <w:lvlOverride w:ilvl="2">
+      <w:startOverride w:val="1"/>
+    </w:lvlOverride>
+    <w:lvlOverride w:ilvl="3">
+      <w:startOverride w:val="1"/>
+    </w:lvlOverride>
+    <w:lvlOverride w:ilvl="4">
+      <w:startOverride w:val="1"/>
+    </w:lvlOverride>
+    <w:lvlOverride w:ilvl="5">
+      <w:startOverride w:val="1"/>
+    </w:lvlOverride>
+    <w:lvlOverride w:ilvl="6">
+      <w:startOverride w:val="1"/>
+    </w:lvlOverride>
   </w:num>
   <w:num w:numId="3">
-    <w:abstractNumId w:val="2"/>
+    <w:abstractNumId w:val="3"/>
   </w:num>
   <w:num w:numId="4">
-    <w:abstractNumId w:val="2"/>
+    <w:abstractNumId w:val="3"/>
   </w:num>
   <w:num w:numId="5">
-    <w:abstractNumId w:val="2"/>
+    <w:abstractNumId w:val="3"/>
   </w:num>
   <w:num w:numId="6">
-    <w:abstractNumId w:val="2"/>
+    <w:abstractNumId w:val="3"/>
   </w:num>
   <w:num w:numId="7">
-    <w:abstractNumId w:val="2"/>
+    <w:abstractNumId w:val="3"/>
+  </w:num>
+  <w:num w:numId="8">
+    <w:abstractNumId w:val="3"/>
+  </w:num>
+  <w:num w:numId="9">
+    <w:abstractNumId w:val="3"/>
   </w:num>
 </w:numbering>
 </file>
@@ -1246,6 +1514,17 @@
   <w:style w:type="paragraph" w:default="1" w:styleId="Normal">
     <w:name w:val="Normal"/>
     <w:qFormat/>
+    <w:pPr>
+      <w:spacing w:before="180" w:after="180"/>
+    </w:pPr>
+  </w:style>
+  <w:style w:type="paragraph" w:styleId="Compact">
+    <w:name w:val="Compact"/>
+    <w:basedOn w:val="Normal"/>
+    <w:qFormat/>
+    <w:pPr>
+      <w:spacing w:before="36" w:after="36"/>
+    </w:pPr>
   </w:style>
   <w:style w:type="paragraph" w:styleId="Title">
     <w:name w:val="Title"/>
@@ -1412,6 +1691,14 @@
       <w:sz w:val="20"/>
       <w:szCs w:val="20"/>
     </w:rPr>
+  </w:style>
+  <w:style w:type="paragraph" w:styleId="FootnoteText">
+    <w:name w:val="Footnote Text"/>
+    <w:basedOn w:val="Normal"/>
+    <w:next w:val="FootnoteText"/>
+    <w:uiPriority w:val="9"/>
+    <w:unhideWhenUsed/>
+    <w:qFormat/>
   </w:style>
   <w:style w:type="character" w:default="1" w:styleId="DefaultParagraphFont">
     <w:name w:val="Default Paragraph Font"/>
@@ -1469,8 +1756,8 @@
       <w:i/>
     </w:rPr>
   </w:style>
-  <w:style w:type="paragraph" w:styleId="PictureCaption">
-    <w:name w:val="Picture Caption"/>
+  <w:style w:type="paragraph" w:styleId="ImageCaption">
+    <w:name w:val="Image Caption"/>
     <w:basedOn w:val="Normal"/>
     <w:link w:val="BodyTextChar"/>
     <w:pPr>
@@ -1493,15 +1780,15 @@
       <w:sz w:val="22"/>
     </w:rPr>
   </w:style>
-  <w:style w:type="character" w:customStyle="1" w:styleId="FootnoteReference">
-    <w:name w:val="Footnote Reference"/>
+  <w:style w:type="character" w:customStyle="1" w:styleId="FootnoteRef">
+    <w:name w:val="Footnote Ref"/>
     <w:basedOn w:val="BodyTextChar"/>
     <w:rPr>
       <w:vertAlign w:val="superscript"/>
     </w:rPr>
   </w:style>
-  <w:style w:type="character" w:customStyle="1" w:styleId="Hyperlink">
-    <w:name w:val="Hyperlink"/>
+  <w:style w:type="character" w:customStyle="1" w:styleId="Link">
+    <w:name w:val="Link"/>
     <w:basedOn w:val="BodyTextChar"/>
     <w:rPr>
       <w:color w:val="4F81BD" w:themeColor="accent1"/>

</xml_diff>

<commit_message>
Makefile commit, rev 971627
</commit_message>
<xml_diff>
--- a/files/cv-en.docx
+++ b/files/cv-en.docx
@@ -16,7 +16,7 @@
         <w:t xml:space="preserve">Essekkat</w:t>
       </w:r>
     </w:p>
-    <w:bookmarkStart w:id="personal" w:name="personal"/>
+    <w:bookmarkStart w:id="21" w:name="personal"/>
     <w:p>
       <w:pPr>
         <w:pStyle w:val="Heading1"/>
@@ -25,7 +25,7 @@
         <w:t xml:space="preserve">Personal</w:t>
       </w:r>
     </w:p>
-    <w:bookmarkEnd w:id="personal"/>
+    <w:bookmarkEnd w:id="21"/>
     <w:tbl>
       <w:tblPr>
         <w:tblStyle w:val="TableNormal"/>
@@ -38,6 +38,7 @@
         <w:tc>
           <w:p>
             <w:pPr>
+              <w:pStyle w:val="Compact"/>
               <w:jc w:val="left"/>
             </w:pPr>
             <w:r>
@@ -48,6 +49,7 @@
         <w:tc>
           <w:p>
             <w:pPr>
+              <w:pStyle w:val="Compact"/>
               <w:jc w:val="left"/>
             </w:pPr>
             <w:r>
@@ -60,6 +62,7 @@
         <w:tc>
           <w:p>
             <w:pPr>
+              <w:pStyle w:val="Compact"/>
               <w:jc w:val="left"/>
             </w:pPr>
             <w:r>
@@ -70,6 +73,7 @@
         <w:tc>
           <w:p>
             <w:pPr>
+              <w:pStyle w:val="Compact"/>
               <w:jc w:val="left"/>
             </w:pPr>
             <w:r>
@@ -82,6 +86,7 @@
         <w:tc>
           <w:p>
             <w:pPr>
+              <w:pStyle w:val="Compact"/>
               <w:jc w:val="left"/>
             </w:pPr>
             <w:r>
@@ -92,12 +97,13 @@
         <w:tc>
           <w:p>
             <w:pPr>
+              <w:pStyle w:val="Compact"/>
               <w:jc w:val="left"/>
             </w:pPr>
-            <w:hyperlink r:id="link0">
+            <w:hyperlink r:id="rId22">
               <w:r>
                 <w:rPr>
-                  <w:rStyle w:val="Hyperlink"/>
+                  <w:rStyle w:val="Link"/>
                 </w:rPr>
                 <w:t xml:space="preserve">kamil@essekkat.pl</w:t>
               </w:r>
@@ -113,19 +119,19 @@
       <w:r>
         <w:t xml:space="preserve"> </w:t>
       </w:r>
-      <w:hyperlink r:id="link1">
-        <w:hyperlink r:id="link1">
+      <w:hyperlink r:id="rId23">
+        <w:hyperlink r:id="rId23">
           <w:r>
             <w:rPr>
-              <w:rStyle w:val="Hyperlink"/>
-              <w:rStyle w:val="Hyperlink"/>
+              <w:rStyle w:val="Link"/>
+              <w:rStyle w:val="Link"/>
             </w:rPr>
             <w:t xml:space="preserve">http://essekkat.pl/#cv-en</w:t>
           </w:r>
         </w:hyperlink>
       </w:hyperlink>
     </w:p>
-    <w:bookmarkStart w:id="work-experience" w:name="work-experience"/>
+    <w:bookmarkStart w:id="24" w:name="work-experience"/>
     <w:p>
       <w:pPr>
         <w:pStyle w:val="Heading1"/>
@@ -134,7 +140,7 @@
         <w:t xml:space="preserve">Work experience</w:t>
       </w:r>
     </w:p>
-    <w:bookmarkEnd w:id="work-experience"/>
+    <w:bookmarkEnd w:id="24"/>
     <w:p>
       <w:r>
         <w:rPr>
@@ -146,7 +152,7 @@
         <w:t xml:space="preserve"> </w:t>
       </w:r>
       <w:r>
-        <w:t xml:space="preserve">- Python programmer</w:t>
+        <w:t xml:space="preserve">– Software Developer</w:t>
       </w:r>
     </w:p>
     <w:p>
@@ -157,7 +163,98 @@
         </w:numPr>
       </w:pPr>
       <w:r>
-        <w:t xml:space="preserve">Planning and creating new payment-processing application</w:t>
+        <w:t xml:space="preserve">Green-field development of payments gateway for a new VOD portal</w:t>
+      </w:r>
+    </w:p>
+    <w:p>
+      <w:pPr>
+        <w:pStyle w:val="Compact"/>
+        <w:pStyle w:val="BlockQuote"/>
+        <w:numPr>
+          <w:numId w:val="3"/>
+          <w:ilvl w:val="1"/>
+        </w:numPr>
+      </w:pPr>
+      <w:r>
+        <w:t xml:space="preserve">Initial domain modelling and requirements gathering</w:t>
+      </w:r>
+    </w:p>
+    <w:p>
+      <w:pPr>
+        <w:pStyle w:val="Compact"/>
+        <w:pStyle w:val="BlockQuote"/>
+        <w:numPr>
+          <w:numId w:val="3"/>
+          <w:ilvl w:val="1"/>
+        </w:numPr>
+      </w:pPr>
+      <w:r>
+        <w:t xml:space="preserve">Planning integrations with other systems</w:t>
+      </w:r>
+    </w:p>
+    <w:p>
+      <w:pPr>
+        <w:pStyle w:val="Compact"/>
+        <w:pStyle w:val="BlockQuote"/>
+        <w:numPr>
+          <w:numId w:val="3"/>
+          <w:ilvl w:val="1"/>
+        </w:numPr>
+      </w:pPr>
+      <w:r>
+        <w:t xml:space="preserve">Architecture design and technology decisions</w:t>
+      </w:r>
+    </w:p>
+    <w:p>
+      <w:pPr>
+        <w:pStyle w:val="Compact"/>
+        <w:pStyle w:val="BlockQuote"/>
+        <w:numPr>
+          <w:numId w:val="3"/>
+          <w:ilvl w:val="1"/>
+        </w:numPr>
+      </w:pPr>
+      <w:r>
+        <w:t xml:space="preserve">Major components in stack: Camunda BPM, Spring, Axon Framework, Hibernate</w:t>
+      </w:r>
+    </w:p>
+    <w:p>
+      <w:pPr>
+        <w:pStyle w:val="Compact"/>
+        <w:pStyle w:val="BlockQuote"/>
+        <w:numPr>
+          <w:numId w:val="3"/>
+          <w:ilvl w:val="1"/>
+        </w:numPr>
+      </w:pPr>
+      <w:r>
+        <w:t xml:space="preserve">Introducing BPM software in a team</w:t>
+      </w:r>
+    </w:p>
+    <w:p>
+      <w:pPr>
+        <w:pStyle w:val="Compact"/>
+        <w:pStyle w:val="BlockQuote"/>
+        <w:numPr>
+          <w:numId w:val="3"/>
+          <w:ilvl w:val="1"/>
+        </w:numPr>
+      </w:pPr>
+      <w:r>
+        <w:t xml:space="preserve">Tech leading of a few developers</w:t>
+      </w:r>
+    </w:p>
+    <w:p>
+      <w:pPr>
+        <w:pStyle w:val="Compact"/>
+        <w:pStyle w:val="BlockQuote"/>
+        <w:numPr>
+          <w:numId w:val="3"/>
+          <w:ilvl w:val="1"/>
+        </w:numPr>
+      </w:pPr>
+      <w:r>
+        <w:t xml:space="preserve">Dockerization</w:t>
       </w:r>
     </w:p>
     <w:p>
@@ -168,69 +265,55 @@
         </w:numPr>
       </w:pPr>
       <w:r>
-        <w:t xml:space="preserve">Designing architecture for availability and maintainability</w:t>
-      </w:r>
-    </w:p>
-    <w:p>
-      <w:pPr>
-        <w:numPr>
-          <w:numId w:val="2"/>
-          <w:ilvl w:val="0"/>
-        </w:numPr>
-      </w:pPr>
-      <w:r>
-        <w:t xml:space="preserve">Integrating with both external and internal systems</w:t>
-      </w:r>
-    </w:p>
-    <w:p>
-      <w:pPr>
-        <w:numPr>
-          <w:numId w:val="2"/>
-          <w:ilvl w:val="0"/>
-        </w:numPr>
-      </w:pPr>
-      <w:r>
-        <w:t xml:space="preserve">Piloting use of Event Sourcing and Domain Driven Design</w:t>
-      </w:r>
-    </w:p>
-    <w:p>
-      <w:pPr>
-        <w:numPr>
-          <w:numId w:val="2"/>
-          <w:ilvl w:val="0"/>
-        </w:numPr>
-      </w:pPr>
-      <w:r>
-        <w:t xml:space="preserve">Documenting processes in BPMN, keeping documentation up-to-date</w:t>
-      </w:r>
-    </w:p>
-    <w:p>
-      <w:pPr>
-        <w:numPr>
-          <w:numId w:val="2"/>
-          <w:ilvl w:val="0"/>
-        </w:numPr>
-      </w:pPr>
-      <w:r>
-        <w:t xml:space="preserve">Automating tests in SoapUI for JSON-RPC and SOAP interfaces</w:t>
-      </w:r>
-    </w:p>
-    <w:p>
-      <w:pPr>
-        <w:numPr>
-          <w:numId w:val="2"/>
-          <w:ilvl w:val="0"/>
-        </w:numPr>
-      </w:pPr>
-      <w:r>
-        <w:t xml:space="preserve">Working on a sizeable Django-based backend system</w:t>
-      </w:r>
-    </w:p>
-    <w:p>
-      <w:pPr>
-        <w:numPr>
-          <w:numId w:val="2"/>
-          <w:ilvl w:val="0"/>
+        <w:t xml:space="preserve">Working on a sizeable Django-based backend</w:t>
+      </w:r>
+    </w:p>
+    <w:p>
+      <w:pPr>
+        <w:pStyle w:val="Compact"/>
+        <w:pStyle w:val="BlockQuote"/>
+        <w:numPr>
+          <w:numId w:val="4"/>
+          <w:ilvl w:val="1"/>
+        </w:numPr>
+      </w:pPr>
+      <w:r>
+        <w:t xml:space="preserve">Leading the use of Event Sourcing and Domain Driven Design</w:t>
+      </w:r>
+    </w:p>
+    <w:p>
+      <w:pPr>
+        <w:pStyle w:val="Compact"/>
+        <w:pStyle w:val="BlockQuote"/>
+        <w:numPr>
+          <w:numId w:val="4"/>
+          <w:ilvl w:val="1"/>
+        </w:numPr>
+      </w:pPr>
+      <w:r>
+        <w:t xml:space="preserve">Documenting processes in BPMN</w:t>
+      </w:r>
+    </w:p>
+    <w:p>
+      <w:pPr>
+        <w:pStyle w:val="Compact"/>
+        <w:pStyle w:val="BlockQuote"/>
+        <w:numPr>
+          <w:numId w:val="4"/>
+          <w:ilvl w:val="1"/>
+        </w:numPr>
+      </w:pPr>
+      <w:r>
+        <w:t xml:space="preserve">Creating automated tests with SoapUI for JSON-RPC and SOAP interfaces</w:t>
+      </w:r>
+    </w:p>
+    <w:p>
+      <w:pPr>
+        <w:pStyle w:val="Compact"/>
+        <w:pStyle w:val="BlockQuote"/>
+        <w:numPr>
+          <w:numId w:val="4"/>
+          <w:ilvl w:val="1"/>
         </w:numPr>
       </w:pPr>
       <w:r>
@@ -239,9 +322,11 @@
     </w:p>
     <w:p>
       <w:pPr>
-        <w:numPr>
-          <w:numId w:val="2"/>
-          <w:ilvl w:val="0"/>
+        <w:pStyle w:val="Compact"/>
+        <w:pStyle w:val="BlockQuote"/>
+        <w:numPr>
+          <w:numId w:val="4"/>
+          <w:ilvl w:val="1"/>
         </w:numPr>
       </w:pPr>
       <w:r>
@@ -250,13 +335,28 @@
     </w:p>
     <w:p>
       <w:pPr>
-        <w:numPr>
-          <w:numId w:val="2"/>
-          <w:ilvl w:val="0"/>
-        </w:numPr>
-      </w:pPr>
-      <w:r>
-        <w:t xml:space="preserve">Taking care of Jenkins CI jobs</w:t>
+        <w:pStyle w:val="Compact"/>
+        <w:pStyle w:val="BlockQuote"/>
+        <w:numPr>
+          <w:numId w:val="4"/>
+          <w:ilvl w:val="1"/>
+        </w:numPr>
+      </w:pPr>
+      <w:r>
+        <w:t xml:space="preserve">Streamlining Jenkins CI jobs</w:t>
+      </w:r>
+    </w:p>
+    <w:p>
+      <w:pPr>
+        <w:pStyle w:val="Compact"/>
+        <w:pStyle w:val="BlockQuote"/>
+        <w:numPr>
+          <w:numId w:val="4"/>
+          <w:ilvl w:val="1"/>
+        </w:numPr>
+      </w:pPr>
+      <w:r>
+        <w:t xml:space="preserve">Taking care of current issues on a live system</w:t>
       </w:r>
     </w:p>
     <w:p>
@@ -275,8 +375,9 @@
     </w:p>
     <w:p>
       <w:pPr>
-        <w:numPr>
-          <w:numId w:val="3"/>
+        <w:pStyle w:val="Compact"/>
+        <w:numPr>
+          <w:numId w:val="5"/>
           <w:ilvl w:val="0"/>
         </w:numPr>
       </w:pPr>
@@ -286,8 +387,9 @@
     </w:p>
     <w:p>
       <w:pPr>
-        <w:numPr>
-          <w:numId w:val="3"/>
+        <w:pStyle w:val="Compact"/>
+        <w:numPr>
+          <w:numId w:val="5"/>
           <w:ilvl w:val="0"/>
         </w:numPr>
       </w:pPr>
@@ -297,8 +399,9 @@
     </w:p>
     <w:p>
       <w:pPr>
-        <w:numPr>
-          <w:numId w:val="3"/>
+        <w:pStyle w:val="Compact"/>
+        <w:numPr>
+          <w:numId w:val="5"/>
           <w:ilvl w:val="0"/>
         </w:numPr>
       </w:pPr>
@@ -308,8 +411,9 @@
     </w:p>
     <w:p>
       <w:pPr>
-        <w:numPr>
-          <w:numId w:val="3"/>
+        <w:pStyle w:val="Compact"/>
+        <w:numPr>
+          <w:numId w:val="5"/>
           <w:ilvl w:val="0"/>
         </w:numPr>
       </w:pPr>
@@ -319,8 +423,9 @@
     </w:p>
     <w:p>
       <w:pPr>
-        <w:numPr>
-          <w:numId w:val="3"/>
+        <w:pStyle w:val="Compact"/>
+        <w:numPr>
+          <w:numId w:val="5"/>
           <w:ilvl w:val="0"/>
         </w:numPr>
       </w:pPr>
@@ -330,8 +435,9 @@
     </w:p>
     <w:p>
       <w:pPr>
-        <w:numPr>
-          <w:numId w:val="3"/>
+        <w:pStyle w:val="Compact"/>
+        <w:numPr>
+          <w:numId w:val="5"/>
           <w:ilvl w:val="0"/>
         </w:numPr>
       </w:pPr>
@@ -341,8 +447,9 @@
     </w:p>
     <w:p>
       <w:pPr>
-        <w:numPr>
-          <w:numId w:val="3"/>
+        <w:pStyle w:val="Compact"/>
+        <w:numPr>
+          <w:numId w:val="5"/>
           <w:ilvl w:val="0"/>
         </w:numPr>
       </w:pPr>
@@ -352,8 +459,9 @@
     </w:p>
     <w:p>
       <w:pPr>
-        <w:numPr>
-          <w:numId w:val="3"/>
+        <w:pStyle w:val="Compact"/>
+        <w:numPr>
+          <w:numId w:val="5"/>
           <w:ilvl w:val="0"/>
         </w:numPr>
       </w:pPr>
@@ -363,8 +471,9 @@
     </w:p>
     <w:p>
       <w:pPr>
-        <w:numPr>
-          <w:numId w:val="3"/>
+        <w:pStyle w:val="Compact"/>
+        <w:numPr>
+          <w:numId w:val="5"/>
           <w:ilvl w:val="0"/>
         </w:numPr>
       </w:pPr>
@@ -374,8 +483,9 @@
     </w:p>
     <w:p>
       <w:pPr>
-        <w:numPr>
-          <w:numId w:val="3"/>
+        <w:pStyle w:val="Compact"/>
+        <w:numPr>
+          <w:numId w:val="5"/>
           <w:ilvl w:val="0"/>
         </w:numPr>
       </w:pPr>
@@ -385,8 +495,9 @@
     </w:p>
     <w:p>
       <w:pPr>
-        <w:numPr>
-          <w:numId w:val="3"/>
+        <w:pStyle w:val="Compact"/>
+        <w:numPr>
+          <w:numId w:val="5"/>
           <w:ilvl w:val="0"/>
         </w:numPr>
       </w:pPr>
@@ -396,8 +507,9 @@
     </w:p>
     <w:p>
       <w:pPr>
-        <w:numPr>
-          <w:numId w:val="3"/>
+        <w:pStyle w:val="Compact"/>
+        <w:numPr>
+          <w:numId w:val="5"/>
           <w:ilvl w:val="0"/>
         </w:numPr>
       </w:pPr>
@@ -407,8 +519,9 @@
     </w:p>
     <w:p>
       <w:pPr>
-        <w:numPr>
-          <w:numId w:val="3"/>
+        <w:pStyle w:val="Compact"/>
+        <w:numPr>
+          <w:numId w:val="5"/>
           <w:ilvl w:val="0"/>
         </w:numPr>
       </w:pPr>
@@ -418,8 +531,9 @@
     </w:p>
     <w:p>
       <w:pPr>
-        <w:numPr>
-          <w:numId w:val="3"/>
+        <w:pStyle w:val="Compact"/>
+        <w:numPr>
+          <w:numId w:val="5"/>
           <w:ilvl w:val="0"/>
         </w:numPr>
       </w:pPr>
@@ -429,8 +543,9 @@
     </w:p>
     <w:p>
       <w:pPr>
-        <w:numPr>
-          <w:numId w:val="3"/>
+        <w:pStyle w:val="Compact"/>
+        <w:numPr>
+          <w:numId w:val="5"/>
           <w:ilvl w:val="0"/>
         </w:numPr>
       </w:pPr>
@@ -438,7 +553,7 @@
         <w:t xml:space="preserve">Working closely with Development and Test teams on adjusting the development/release process</w:t>
       </w:r>
     </w:p>
-    <w:bookmarkStart w:id="freelance-work" w:name="freelance-work"/>
+    <w:bookmarkStart w:id="25" w:name="freelance-work"/>
     <w:p>
       <w:pPr>
         <w:pStyle w:val="Heading1"/>
@@ -447,7 +562,7 @@
         <w:t xml:space="preserve">Freelance work</w:t>
       </w:r>
     </w:p>
-    <w:bookmarkEnd w:id="freelance-work"/>
+    <w:bookmarkEnd w:id="25"/>
     <w:p>
       <w:r>
         <w:rPr>
@@ -458,8 +573,9 @@
     </w:p>
     <w:p>
       <w:pPr>
-        <w:numPr>
-          <w:numId w:val="4"/>
+        <w:pStyle w:val="Compact"/>
+        <w:numPr>
+          <w:numId w:val="6"/>
           <w:ilvl w:val="0"/>
         </w:numPr>
       </w:pPr>
@@ -469,8 +585,9 @@
     </w:p>
     <w:p>
       <w:pPr>
-        <w:numPr>
-          <w:numId w:val="4"/>
+        <w:pStyle w:val="Compact"/>
+        <w:numPr>
+          <w:numId w:val="6"/>
           <w:ilvl w:val="0"/>
         </w:numPr>
       </w:pPr>
@@ -480,8 +597,9 @@
     </w:p>
     <w:p>
       <w:pPr>
-        <w:numPr>
-          <w:numId w:val="4"/>
+        <w:pStyle w:val="Compact"/>
+        <w:numPr>
+          <w:numId w:val="6"/>
           <w:ilvl w:val="0"/>
         </w:numPr>
       </w:pPr>
@@ -491,8 +609,9 @@
     </w:p>
     <w:p>
       <w:pPr>
-        <w:numPr>
-          <w:numId w:val="4"/>
+        <w:pStyle w:val="Compact"/>
+        <w:numPr>
+          <w:numId w:val="6"/>
           <w:ilvl w:val="0"/>
         </w:numPr>
       </w:pPr>
@@ -510,8 +629,9 @@
     </w:p>
     <w:p>
       <w:pPr>
-        <w:numPr>
-          <w:numId w:val="5"/>
+        <w:pStyle w:val="Compact"/>
+        <w:numPr>
+          <w:numId w:val="7"/>
           <w:ilvl w:val="0"/>
         </w:numPr>
       </w:pPr>
@@ -521,8 +641,9 @@
     </w:p>
     <w:p>
       <w:pPr>
-        <w:numPr>
-          <w:numId w:val="5"/>
+        <w:pStyle w:val="Compact"/>
+        <w:numPr>
+          <w:numId w:val="7"/>
           <w:ilvl w:val="0"/>
         </w:numPr>
       </w:pPr>
@@ -545,8 +666,9 @@
     </w:p>
     <w:p>
       <w:pPr>
-        <w:numPr>
-          <w:numId w:val="6"/>
+        <w:pStyle w:val="Compact"/>
+        <w:numPr>
+          <w:numId w:val="8"/>
           <w:ilvl w:val="0"/>
         </w:numPr>
       </w:pPr>
@@ -556,8 +678,9 @@
     </w:p>
     <w:p>
       <w:pPr>
-        <w:numPr>
-          <w:numId w:val="6"/>
+        <w:pStyle w:val="Compact"/>
+        <w:numPr>
+          <w:numId w:val="8"/>
           <w:ilvl w:val="0"/>
         </w:numPr>
       </w:pPr>
@@ -567,8 +690,9 @@
     </w:p>
     <w:p>
       <w:pPr>
-        <w:numPr>
-          <w:numId w:val="6"/>
+        <w:pStyle w:val="Compact"/>
+        <w:numPr>
+          <w:numId w:val="8"/>
           <w:ilvl w:val="0"/>
         </w:numPr>
       </w:pPr>
@@ -578,8 +702,9 @@
     </w:p>
     <w:p>
       <w:pPr>
-        <w:numPr>
-          <w:numId w:val="6"/>
+        <w:pStyle w:val="Compact"/>
+        <w:numPr>
+          <w:numId w:val="8"/>
           <w:ilvl w:val="0"/>
         </w:numPr>
       </w:pPr>
@@ -589,8 +714,9 @@
     </w:p>
     <w:p>
       <w:pPr>
-        <w:numPr>
-          <w:numId w:val="6"/>
+        <w:pStyle w:val="Compact"/>
+        <w:numPr>
+          <w:numId w:val="8"/>
           <w:ilvl w:val="0"/>
         </w:numPr>
       </w:pPr>
@@ -598,7 +724,7 @@
         <w:t xml:space="preserve">Formalizing requirements and development process</w:t>
       </w:r>
     </w:p>
-    <w:bookmarkStart w:id="education" w:name="education"/>
+    <w:bookmarkStart w:id="26" w:name="education"/>
     <w:p>
       <w:pPr>
         <w:pStyle w:val="Heading1"/>
@@ -607,7 +733,7 @@
         <w:t xml:space="preserve">Education</w:t>
       </w:r>
     </w:p>
-    <w:bookmarkEnd w:id="education"/>
+    <w:bookmarkEnd w:id="26"/>
     <w:p>
       <w:pPr>
         <w:pStyle w:val="DefinitionTerm"/>
@@ -640,7 +766,7 @@
         <w:t xml:space="preserve">VI High school in Sosnowiec, core subjects: maths, geography</w:t>
       </w:r>
     </w:p>
-    <w:bookmarkStart w:id="foreign-languages" w:name="foreign-languages"/>
+    <w:bookmarkStart w:id="27" w:name="foreign-languages"/>
     <w:p>
       <w:pPr>
         <w:pStyle w:val="Heading1"/>
@@ -649,7 +775,7 @@
         <w:t xml:space="preserve">Foreign languages</w:t>
       </w:r>
     </w:p>
-    <w:bookmarkEnd w:id="foreign-languages"/>
+    <w:bookmarkEnd w:id="27"/>
     <w:tbl>
       <w:tblPr>
         <w:tblStyle w:val="TableNormal"/>
@@ -662,6 +788,7 @@
         <w:tc>
           <w:p>
             <w:pPr>
+              <w:pStyle w:val="Compact"/>
               <w:jc w:val="left"/>
             </w:pPr>
             <w:r>
@@ -675,6 +802,7 @@
         <w:tc>
           <w:p>
             <w:pPr>
+              <w:pStyle w:val="Compact"/>
               <w:jc w:val="left"/>
             </w:pPr>
             <w:r>
@@ -687,6 +815,7 @@
         <w:tc>
           <w:p>
             <w:pPr>
+              <w:pStyle w:val="Compact"/>
               <w:jc w:val="left"/>
             </w:pPr>
             <w:r>
@@ -700,6 +829,7 @@
         <w:tc>
           <w:p>
             <w:pPr>
+              <w:pStyle w:val="Compact"/>
               <w:jc w:val="left"/>
             </w:pPr>
             <w:r>
@@ -712,6 +842,7 @@
         <w:tc>
           <w:p>
             <w:pPr>
+              <w:pStyle w:val="Compact"/>
               <w:jc w:val="left"/>
             </w:pPr>
             <w:r>
@@ -725,6 +856,7 @@
         <w:tc>
           <w:p>
             <w:pPr>
+              <w:pStyle w:val="Compact"/>
               <w:jc w:val="left"/>
             </w:pPr>
             <w:r>
@@ -734,7 +866,7 @@
         </w:tc>
       </w:tr>
     </w:tbl>
-    <w:bookmarkStart w:id="skills" w:name="skills"/>
+    <w:bookmarkStart w:id="28" w:name="skills"/>
     <w:p>
       <w:pPr>
         <w:pStyle w:val="Heading1"/>
@@ -743,7 +875,7 @@
         <w:t xml:space="preserve">Skills</w:t>
       </w:r>
     </w:p>
-    <w:bookmarkEnd w:id="skills"/>
+    <w:bookmarkEnd w:id="28"/>
     <w:p>
       <w:pPr>
         <w:pStyle w:val="DefinitionTerm"/>
@@ -757,7 +889,7 @@
         <w:pStyle w:val="Definition"/>
       </w:pPr>
       <w:r>
-        <w:t xml:space="preserve">Python, sh, SQL, Java, PL/SQL, Lua</w:t>
+        <w:t xml:space="preserve">Java, Python, sh, SQL, PL/SQL, Lua</w:t>
       </w:r>
     </w:p>
     <w:p>
@@ -789,15 +921,15 @@
         <w:pStyle w:val="Definition"/>
       </w:pPr>
       <w:r>
-        <w:t xml:space="preserve">Redmine, Trac, Git, SVN,</w:t>
+        <w:t xml:space="preserve">Git, SVN,</w:t>
       </w:r>
       <w:r>
         <w:t xml:space="preserve"> </w:t>
       </w:r>
-      <w:hyperlink r:id="link2">
+      <w:hyperlink r:id="rId29">
         <w:r>
           <w:rPr>
-            <w:rStyle w:val="Hyperlink"/>
+            <w:rStyle w:val="Link"/>
           </w:rPr>
           <w:t xml:space="preserve">Jenkins CI</w:t>
         </w:r>
@@ -808,10 +940,10 @@
       <w:r>
         <w:t xml:space="preserve"> </w:t>
       </w:r>
-      <w:hyperlink r:id="link3">
+      <w:hyperlink r:id="rId30">
         <w:r>
           <w:rPr>
-            <w:rStyle w:val="Hyperlink"/>
+            <w:rStyle w:val="Link"/>
           </w:rPr>
           <w:t xml:space="preserve">Sonatype Nexus</w:t>
         </w:r>
@@ -822,10 +954,10 @@
       <w:r>
         <w:t xml:space="preserve"> </w:t>
       </w:r>
-      <w:hyperlink r:id="link4">
+      <w:hyperlink r:id="rId31">
         <w:r>
           <w:rPr>
-            <w:rStyle w:val="Hyperlink"/>
+            <w:rStyle w:val="Link"/>
           </w:rPr>
           <w:t xml:space="preserve">SonarQube</w:t>
         </w:r>
@@ -847,7 +979,7 @@
         <w:pStyle w:val="Definition"/>
       </w:pPr>
       <w:r>
-        <w:t xml:space="preserve">Oracle, PostgreSQL, Redis, ElasticSearch</w:t>
+        <w:t xml:space="preserve">PostgreSQL,Oracle, Redis, ElasticSearch</w:t>
       </w:r>
     </w:p>
     <w:p>
@@ -862,16 +994,22 @@
       <w:pPr>
         <w:pStyle w:val="Definition"/>
       </w:pPr>
-      <w:hyperlink r:id="link5">
+      <w:r>
+        <w:t xml:space="preserve">SoapUI,</w:t>
+      </w:r>
+      <w:r>
+        <w:t xml:space="preserve"> </w:t>
+      </w:r>
+      <w:hyperlink r:id="rId32">
         <w:r>
           <w:rPr>
-            <w:rStyle w:val="Hyperlink"/>
+            <w:rStyle w:val="Link"/>
           </w:rPr>
           <w:t xml:space="preserve">Grinder</w:t>
         </w:r>
       </w:hyperlink>
       <w:r>
-        <w:t xml:space="preserve">, Oracle AWR, SoapUI</w:t>
+        <w:t xml:space="preserve">, Oracle AWR</w:t>
       </w:r>
     </w:p>
     <w:p>
@@ -892,14 +1030,17 @@
       <w:r>
         <w:t xml:space="preserve"> </w:t>
       </w:r>
-      <w:hyperlink r:id="link6">
+      <w:hyperlink r:id="rId33">
         <w:r>
           <w:rPr>
-            <w:rStyle w:val="Hyperlink"/>
+            <w:rStyle w:val="Link"/>
           </w:rPr>
           <w:t xml:space="preserve">Zenoss</w:t>
         </w:r>
       </w:hyperlink>
+      <w:r>
+        <w:t xml:space="preserve">, Docker</w:t>
+      </w:r>
     </w:p>
     <w:p>
       <w:r>
@@ -936,7 +1077,7 @@
         <w:t xml:space="preserve">from operations perspective.</w:t>
       </w:r>
     </w:p>
-    <w:bookmarkStart w:id="academic-activity" w:name="academic-activity"/>
+    <w:bookmarkStart w:id="34" w:name="academic-activity"/>
     <w:p>
       <w:pPr>
         <w:pStyle w:val="Heading1"/>
@@ -945,7 +1086,7 @@
         <w:t xml:space="preserve">Academic activity</w:t>
       </w:r>
     </w:p>
-    <w:bookmarkEnd w:id="academic-activity"/>
+    <w:bookmarkEnd w:id="34"/>
     <w:p>
       <w:r>
         <w:rPr>
@@ -959,10 +1100,10 @@
       <w:r>
         <w:t xml:space="preserve">Activity in Student Association for Computer Science at WSE (</w:t>
       </w:r>
-      <w:hyperlink r:id="link7">
+      <w:hyperlink r:id="rId35">
         <w:r>
           <w:rPr>
-            <w:rStyle w:val="Hyperlink"/>
+            <w:rStyle w:val="Link"/>
           </w:rPr>
           <w:t xml:space="preserve">SKNI</w:t>
         </w:r>
@@ -973,8 +1114,9 @@
     </w:p>
     <w:p>
       <w:pPr>
-        <w:numPr>
-          <w:numId w:val="7"/>
+        <w:pStyle w:val="Compact"/>
+        <w:numPr>
+          <w:numId w:val="9"/>
           <w:ilvl w:val="0"/>
         </w:numPr>
       </w:pPr>
@@ -984,8 +1126,9 @@
     </w:p>
     <w:p>
       <w:pPr>
-        <w:numPr>
-          <w:numId w:val="7"/>
+        <w:pStyle w:val="Compact"/>
+        <w:numPr>
+          <w:numId w:val="9"/>
           <w:ilvl w:val="0"/>
         </w:numPr>
       </w:pPr>
@@ -995,35 +1138,39 @@
       <w:r>
         <w:t xml:space="preserve"> </w:t>
       </w:r>
-      <w:hyperlink r:id="link8">
+      <w:hyperlink r:id="rId37">
+        <w:hyperlink r:id="rId36">
+          <w:r>
+            <w:rPr>
+              <w:rStyle w:val="Link"/>
+              <w:rStyle w:val="Link"/>
+            </w:rPr>
+            <w:t xml:space="preserve">Warsztaty@SKNI</w:t>
+          </w:r>
+        </w:hyperlink>
+      </w:hyperlink>
+      <w:r>
+        <w:t xml:space="preserve">.</w:t>
+      </w:r>
+    </w:p>
+    <w:p>
+      <w:pPr>
+        <w:pStyle w:val="Compact"/>
+        <w:numPr>
+          <w:numId w:val="9"/>
+          <w:ilvl w:val="0"/>
+        </w:numPr>
+      </w:pPr>
+      <w:r>
+        <w:t xml:space="preserve">Co-creation of</w:t>
+      </w:r>
+      <w:r>
+        <w:t xml:space="preserve"> </w:t>
+      </w:r>
+      <w:hyperlink r:id="rId35">
         <w:r>
           <w:rPr>
-            <w:rStyle w:val="Hyperlink"/>
-          </w:rPr>
-          <w:t xml:space="preserve">Warsztaty@SKNI</w:t>
-        </w:r>
-      </w:hyperlink>
-      <w:r>
-        <w:t xml:space="preserve">.</w:t>
-      </w:r>
-    </w:p>
-    <w:p>
-      <w:pPr>
-        <w:numPr>
-          <w:numId w:val="7"/>
-          <w:ilvl w:val="0"/>
-        </w:numPr>
-      </w:pPr>
-      <w:r>
-        <w:t xml:space="preserve">Co-creation of</w:t>
-      </w:r>
-      <w:r>
-        <w:t xml:space="preserve"> </w:t>
-      </w:r>
-      <w:hyperlink r:id="link7">
-        <w:r>
-          <w:rPr>
-            <w:rStyle w:val="Hyperlink"/>
+            <w:rStyle w:val="Link"/>
           </w:rPr>
           <w:t xml:space="preserve">SKNI</w:t>
         </w:r>
@@ -1037,11 +1184,16 @@
     </w:p>
   </w:body>
 </w:document>
+</file>
+
+<file path=word/footnotes.xml><?xml version="1.0" encoding="utf-8"?>
+<w:footnotes xmlns:w="http://schemas.openxmlformats.org/wordprocessingml/2006/main" xmlns:m="http://schemas.openxmlformats.org/officeDocument/2006/math" xmlns:r="http://schemas.openxmlformats.org/officeDocument/2006/relationships" xmlns:o="urn:schemas-microsoft-com:office:office" xmlns:v="urn:schemas-microsoft-com:vml" xmlns:w10="urn:schemas-microsoft-com:office:word" xmlns:a="http://schemas.openxmlformats.org/drawingml/2006/main" xmlns:pic="http://schemas.openxmlformats.org/drawingml/2006/picture" xmlns:wp="http://schemas.openxmlformats.org/drawingml/2006/wordprocessingDrawing"/>
 </file>
 
 <file path=word/numbering.xml><?xml version="1.0" encoding="utf-8"?>
 <w:numbering xmlns:w="http://schemas.openxmlformats.org/wordprocessingml/2006/main">
   <w:abstractNum w:abstractNumId="0">
+    <w:nsid w:val="cb1102ac"/>
     <w:multiLevelType w:val="multilevel"/>
     <w:lvl w:ilvl="0">
       <w:numFmt w:val="bullet"/>
@@ -1121,7 +1273,8 @@
       </w:pPr>
     </w:lvl>
   </w:abstractNum>
-  <w:abstractNum w:abstractNumId="2">
+  <w:abstractNum w:abstractNumId="3">
+    <w:nsid w:val="41f50543"/>
     <w:multiLevelType w:val="multilevel"/>
     <w:lvl w:ilvl="0">
       <w:numFmt w:val="bullet"/>
@@ -1192,6 +1345,94 @@
     <w:lvl w:ilvl="6">
       <w:numFmt w:val="bullet"/>
       <w:lvlText w:val="•"/>
+      <w:lvlJc w:val="left"/>
+      <w:pPr>
+        <w:tabs>
+          <w:tab w:val="num" w:pos="4320"/>
+        </w:tabs>
+        <w:ind w:left="4800" w:hanging="480"/>
+      </w:pPr>
+    </w:lvl>
+  </w:abstractNum>
+  <w:abstractNum w:abstractNumId="2">
+    <w:nsid w:val="43da2980"/>
+    <w:multiLevelType w:val="multilevel"/>
+    <w:lvl w:ilvl="0">
+      <w:start w:val="1"/>
+      <w:numFmt w:val="upperLetter"/>
+      <w:lvlText w:val="%1."/>
+      <w:lvlJc w:val="left"/>
+      <w:pPr>
+        <w:tabs>
+          <w:tab w:val="num" w:pos="0"/>
+        </w:tabs>
+        <w:ind w:left="480" w:hanging="480"/>
+      </w:pPr>
+    </w:lvl>
+    <w:lvl w:ilvl="1">
+      <w:start w:val="1"/>
+      <w:numFmt w:val="upperLetter"/>
+      <w:lvlText w:val="%2."/>
+      <w:lvlJc w:val="left"/>
+      <w:pPr>
+        <w:tabs>
+          <w:tab w:val="num" w:pos="720"/>
+        </w:tabs>
+        <w:ind w:left="1200" w:hanging="480"/>
+      </w:pPr>
+    </w:lvl>
+    <w:lvl w:ilvl="2">
+      <w:start w:val="1"/>
+      <w:numFmt w:val="upperLetter"/>
+      <w:lvlText w:val="%3."/>
+      <w:lvlJc w:val="left"/>
+      <w:pPr>
+        <w:tabs>
+          <w:tab w:val="num" w:pos="1440"/>
+        </w:tabs>
+        <w:ind w:left="1920" w:hanging="480"/>
+      </w:pPr>
+    </w:lvl>
+    <w:lvl w:ilvl="3">
+      <w:start w:val="1"/>
+      <w:numFmt w:val="upperLetter"/>
+      <w:lvlText w:val="%4."/>
+      <w:lvlJc w:val="left"/>
+      <w:pPr>
+        <w:tabs>
+          <w:tab w:val="num" w:pos="2160"/>
+        </w:tabs>
+        <w:ind w:left="2640" w:hanging="480"/>
+      </w:pPr>
+    </w:lvl>
+    <w:lvl w:ilvl="4">
+      <w:start w:val="1"/>
+      <w:numFmt w:val="upperLetter"/>
+      <w:lvlText w:val="%5."/>
+      <w:lvlJc w:val="left"/>
+      <w:pPr>
+        <w:tabs>
+          <w:tab w:val="num" w:pos="2880"/>
+        </w:tabs>
+        <w:ind w:left="3360" w:hanging="480"/>
+      </w:pPr>
+    </w:lvl>
+    <w:lvl w:ilvl="5">
+      <w:start w:val="1"/>
+      <w:numFmt w:val="upperLetter"/>
+      <w:lvlText w:val="%6."/>
+      <w:lvlJc w:val="left"/>
+      <w:pPr>
+        <w:tabs>
+          <w:tab w:val="num" w:pos="3600"/>
+        </w:tabs>
+        <w:ind w:left="4080" w:hanging="480"/>
+      </w:pPr>
+    </w:lvl>
+    <w:lvl w:ilvl="6">
+      <w:start w:val="1"/>
+      <w:numFmt w:val="upperLetter"/>
+      <w:lvlText w:val="%7."/>
       <w:lvlJc w:val="left"/>
       <w:pPr>
         <w:tabs>
@@ -1206,21 +1447,48 @@
   </w:num>
   <w:num w:numId="2">
     <w:abstractNumId w:val="2"/>
+    <w:lvlOverride w:ilvl="0">
+      <w:startOverride w:val="1"/>
+    </w:lvlOverride>
+    <w:lvlOverride w:ilvl="1">
+      <w:startOverride w:val="1"/>
+    </w:lvlOverride>
+    <w:lvlOverride w:ilvl="2">
+      <w:startOverride w:val="1"/>
+    </w:lvlOverride>
+    <w:lvlOverride w:ilvl="3">
+      <w:startOverride w:val="1"/>
+    </w:lvlOverride>
+    <w:lvlOverride w:ilvl="4">
+      <w:startOverride w:val="1"/>
+    </w:lvlOverride>
+    <w:lvlOverride w:ilvl="5">
+      <w:startOverride w:val="1"/>
+    </w:lvlOverride>
+    <w:lvlOverride w:ilvl="6">
+      <w:startOverride w:val="1"/>
+    </w:lvlOverride>
   </w:num>
   <w:num w:numId="3">
-    <w:abstractNumId w:val="2"/>
+    <w:abstractNumId w:val="3"/>
   </w:num>
   <w:num w:numId="4">
-    <w:abstractNumId w:val="2"/>
+    <w:abstractNumId w:val="3"/>
   </w:num>
   <w:num w:numId="5">
-    <w:abstractNumId w:val="2"/>
+    <w:abstractNumId w:val="3"/>
   </w:num>
   <w:num w:numId="6">
-    <w:abstractNumId w:val="2"/>
+    <w:abstractNumId w:val="3"/>
   </w:num>
   <w:num w:numId="7">
-    <w:abstractNumId w:val="2"/>
+    <w:abstractNumId w:val="3"/>
+  </w:num>
+  <w:num w:numId="8">
+    <w:abstractNumId w:val="3"/>
+  </w:num>
+  <w:num w:numId="9">
+    <w:abstractNumId w:val="3"/>
   </w:num>
 </w:numbering>
 </file>
@@ -1246,6 +1514,17 @@
   <w:style w:type="paragraph" w:default="1" w:styleId="Normal">
     <w:name w:val="Normal"/>
     <w:qFormat/>
+    <w:pPr>
+      <w:spacing w:before="180" w:after="180"/>
+    </w:pPr>
+  </w:style>
+  <w:style w:type="paragraph" w:styleId="Compact">
+    <w:name w:val="Compact"/>
+    <w:basedOn w:val="Normal"/>
+    <w:qFormat/>
+    <w:pPr>
+      <w:spacing w:before="36" w:after="36"/>
+    </w:pPr>
   </w:style>
   <w:style w:type="paragraph" w:styleId="Title">
     <w:name w:val="Title"/>
@@ -1412,6 +1691,14 @@
       <w:sz w:val="20"/>
       <w:szCs w:val="20"/>
     </w:rPr>
+  </w:style>
+  <w:style w:type="paragraph" w:styleId="FootnoteText">
+    <w:name w:val="Footnote Text"/>
+    <w:basedOn w:val="Normal"/>
+    <w:next w:val="FootnoteText"/>
+    <w:uiPriority w:val="9"/>
+    <w:unhideWhenUsed/>
+    <w:qFormat/>
   </w:style>
   <w:style w:type="character" w:default="1" w:styleId="DefaultParagraphFont">
     <w:name w:val="Default Paragraph Font"/>
@@ -1469,8 +1756,8 @@
       <w:i/>
     </w:rPr>
   </w:style>
-  <w:style w:type="paragraph" w:styleId="PictureCaption">
-    <w:name w:val="Picture Caption"/>
+  <w:style w:type="paragraph" w:styleId="ImageCaption">
+    <w:name w:val="Image Caption"/>
     <w:basedOn w:val="Normal"/>
     <w:link w:val="BodyTextChar"/>
     <w:pPr>
@@ -1493,15 +1780,15 @@
       <w:sz w:val="22"/>
     </w:rPr>
   </w:style>
-  <w:style w:type="character" w:customStyle="1" w:styleId="FootnoteReference">
-    <w:name w:val="Footnote Reference"/>
+  <w:style w:type="character" w:customStyle="1" w:styleId="FootnoteRef">
+    <w:name w:val="Footnote Ref"/>
     <w:basedOn w:val="BodyTextChar"/>
     <w:rPr>
       <w:vertAlign w:val="superscript"/>
     </w:rPr>
   </w:style>
-  <w:style w:type="character" w:customStyle="1" w:styleId="Hyperlink">
-    <w:name w:val="Hyperlink"/>
+  <w:style w:type="character" w:customStyle="1" w:styleId="Link">
+    <w:name w:val="Link"/>
     <w:basedOn w:val="BodyTextChar"/>
     <w:rPr>
       <w:color w:val="4F81BD" w:themeColor="accent1"/>

</xml_diff>

<commit_message>
Makefile commit, rev 297f64
</commit_message>
<xml_diff>
--- a/files/cv-en.docx
+++ b/files/cv-en.docx
@@ -1193,7 +1193,7 @@
 <file path=word/numbering.xml><?xml version="1.0" encoding="utf-8"?>
 <w:numbering xmlns:w="http://schemas.openxmlformats.org/wordprocessingml/2006/main">
   <w:abstractNum w:abstractNumId="0">
-    <w:nsid w:val="cb1102ac"/>
+    <w:nsid w:val="e26df4e6"/>
     <w:multiLevelType w:val="multilevel"/>
     <w:lvl w:ilvl="0">
       <w:numFmt w:val="bullet"/>
@@ -1274,7 +1274,7 @@
     </w:lvl>
   </w:abstractNum>
   <w:abstractNum w:abstractNumId="3">
-    <w:nsid w:val="41f50543"/>
+    <w:nsid w:val="59700caf"/>
     <w:multiLevelType w:val="multilevel"/>
     <w:lvl w:ilvl="0">
       <w:numFmt w:val="bullet"/>
@@ -1355,7 +1355,7 @@
     </w:lvl>
   </w:abstractNum>
   <w:abstractNum w:abstractNumId="2">
-    <w:nsid w:val="43da2980"/>
+    <w:nsid w:val="4dda66c4"/>
     <w:multiLevelType w:val="multilevel"/>
     <w:lvl w:ilvl="0">
       <w:start w:val="1"/>

</xml_diff>

<commit_message>
Makefile commit, rev b2ac9c
</commit_message>
<xml_diff>
--- a/files/cv-en.docx
+++ b/files/cv-en.docx
@@ -16,19 +16,21 @@
         <w:t xml:space="preserve">Essekkat</w:t>
       </w:r>
     </w:p>
-    <w:bookmarkStart w:id="21" w:name="personal"/>
     <w:p>
       <w:pPr>
         <w:pStyle w:val="Heading1"/>
       </w:pPr>
+      <w:bookmarkStart w:id="21" w:name="personal"/>
+      <w:bookmarkEnd w:id="21"/>
       <w:r>
         <w:t xml:space="preserve">Personal</w:t>
       </w:r>
     </w:p>
-    <w:bookmarkEnd w:id="21"/>
     <w:tbl>
       <w:tblPr>
         <w:tblStyle w:val="TableNormal"/>
+        <w:tblW w:type="pct" w:w="4930.555555555556"/>
+        <w:tblLook/>
       </w:tblPr>
       <w:tblGrid>
         <w:gridCol w:w="2090"/>
@@ -103,7 +105,7 @@
             <w:hyperlink r:id="rId22">
               <w:r>
                 <w:rPr>
-                  <w:rStyle w:val="Link"/>
+                  <w:rStyle w:val="Hyperlink"/>
                 </w:rPr>
                 <w:t xml:space="preserve">kamil@essekkat.pl</w:t>
               </w:r>
@@ -113,6 +115,9 @@
       </w:tr>
     </w:tbl>
     <w:p>
+      <w:pPr>
+        <w:pStyle w:val="BodyText"/>
+      </w:pPr>
       <w:r>
         <w:t xml:space="preserve">Source:</w:t>
       </w:r>
@@ -123,42 +128,86 @@
         <w:hyperlink r:id="rId23">
           <w:r>
             <w:rPr>
-              <w:rStyle w:val="Link"/>
-              <w:rStyle w:val="Link"/>
+              <w:rStyle w:val="Hyperlink"/>
+              <w:rStyle w:val="Hyperlink"/>
             </w:rPr>
             <w:t xml:space="preserve">http://essekkat.pl/#cv-en</w:t>
           </w:r>
         </w:hyperlink>
       </w:hyperlink>
     </w:p>
-    <w:bookmarkStart w:id="24" w:name="work-experience"/>
     <w:p>
       <w:pPr>
         <w:pStyle w:val="Heading1"/>
       </w:pPr>
+      <w:bookmarkStart w:id="24" w:name="work-experience"/>
+      <w:bookmarkEnd w:id="24"/>
       <w:r>
         <w:t xml:space="preserve">Work experience</w:t>
       </w:r>
     </w:p>
-    <w:bookmarkEnd w:id="24"/>
-    <w:p>
+    <w:p>
+      <w:pPr>
+        <w:pStyle w:val="FirstParagraph"/>
+      </w:pPr>
       <w:r>
         <w:rPr>
           <w:b/>
         </w:rPr>
-        <w:t xml:space="preserve">since 05.2014: Cyfrowy Polsat</w:t>
+        <w:t xml:space="preserve">since 05.2016: Clear2Pay Poland</w:t>
       </w:r>
       <w:r>
         <w:t xml:space="preserve"> </w:t>
       </w:r>
       <w:r>
+        <w:t xml:space="preserve">- Non-Functional/Performance Engineer</w:t>
+      </w:r>
+    </w:p>
+    <w:p>
+      <w:pPr>
+        <w:pStyle w:val="Compact"/>
+        <w:numPr>
+          <w:numId w:val="1001"/>
+          <w:ilvl w:val="0"/>
+        </w:numPr>
+      </w:pPr>
+      <w:r>
+        <w:t xml:space="preserve">Evaluating performance of a Java EE product</w:t>
+      </w:r>
+    </w:p>
+    <w:p>
+      <w:pPr>
+        <w:pStyle w:val="Compact"/>
+        <w:numPr>
+          <w:numId w:val="1001"/>
+          <w:ilvl w:val="0"/>
+        </w:numPr>
+      </w:pPr>
+      <w:r>
+        <w:t xml:space="preserve">Development of internal Java based tools</w:t>
+      </w:r>
+    </w:p>
+    <w:p>
+      <w:pPr>
+        <w:pStyle w:val="FirstParagraph"/>
+      </w:pPr>
+      <w:r>
+        <w:rPr>
+          <w:b/>
+        </w:rPr>
+        <w:t xml:space="preserve">05.2014 - 04.2016: Cyfrowy Polsat</w:t>
+      </w:r>
+      <w:r>
+        <w:t xml:space="preserve"> </w:t>
+      </w:r>
+      <w:r>
         <w:t xml:space="preserve">– Software Developer</w:t>
       </w:r>
     </w:p>
     <w:p>
       <w:pPr>
         <w:numPr>
-          <w:numId w:val="2"/>
+          <w:numId w:val="1002"/>
           <w:ilvl w:val="0"/>
         </w:numPr>
       </w:pPr>
@@ -169,9 +218,9 @@
     <w:p>
       <w:pPr>
         <w:pStyle w:val="Compact"/>
-        <w:pStyle w:val="BlockQuote"/>
-        <w:numPr>
-          <w:numId w:val="3"/>
+        <w:pStyle w:val="BlockText"/>
+        <w:numPr>
+          <w:numId w:val="1003"/>
           <w:ilvl w:val="1"/>
         </w:numPr>
       </w:pPr>
@@ -182,9 +231,9 @@
     <w:p>
       <w:pPr>
         <w:pStyle w:val="Compact"/>
-        <w:pStyle w:val="BlockQuote"/>
-        <w:numPr>
-          <w:numId w:val="3"/>
+        <w:pStyle w:val="BlockText"/>
+        <w:numPr>
+          <w:numId w:val="1003"/>
           <w:ilvl w:val="1"/>
         </w:numPr>
       </w:pPr>
@@ -195,9 +244,9 @@
     <w:p>
       <w:pPr>
         <w:pStyle w:val="Compact"/>
-        <w:pStyle w:val="BlockQuote"/>
-        <w:numPr>
-          <w:numId w:val="3"/>
+        <w:pStyle w:val="BlockText"/>
+        <w:numPr>
+          <w:numId w:val="1003"/>
           <w:ilvl w:val="1"/>
         </w:numPr>
       </w:pPr>
@@ -208,9 +257,9 @@
     <w:p>
       <w:pPr>
         <w:pStyle w:val="Compact"/>
-        <w:pStyle w:val="BlockQuote"/>
-        <w:numPr>
-          <w:numId w:val="3"/>
+        <w:pStyle w:val="BlockText"/>
+        <w:numPr>
+          <w:numId w:val="1003"/>
           <w:ilvl w:val="1"/>
         </w:numPr>
       </w:pPr>
@@ -221,9 +270,9 @@
     <w:p>
       <w:pPr>
         <w:pStyle w:val="Compact"/>
-        <w:pStyle w:val="BlockQuote"/>
-        <w:numPr>
-          <w:numId w:val="3"/>
+        <w:pStyle w:val="BlockText"/>
+        <w:numPr>
+          <w:numId w:val="1003"/>
           <w:ilvl w:val="1"/>
         </w:numPr>
       </w:pPr>
@@ -234,9 +283,9 @@
     <w:p>
       <w:pPr>
         <w:pStyle w:val="Compact"/>
-        <w:pStyle w:val="BlockQuote"/>
-        <w:numPr>
-          <w:numId w:val="3"/>
+        <w:pStyle w:val="BlockText"/>
+        <w:numPr>
+          <w:numId w:val="1003"/>
           <w:ilvl w:val="1"/>
         </w:numPr>
       </w:pPr>
@@ -247,9 +296,9 @@
     <w:p>
       <w:pPr>
         <w:pStyle w:val="Compact"/>
-        <w:pStyle w:val="BlockQuote"/>
-        <w:numPr>
-          <w:numId w:val="3"/>
+        <w:pStyle w:val="BlockText"/>
+        <w:numPr>
+          <w:numId w:val="1003"/>
           <w:ilvl w:val="1"/>
         </w:numPr>
       </w:pPr>
@@ -260,7 +309,7 @@
     <w:p>
       <w:pPr>
         <w:numPr>
-          <w:numId w:val="2"/>
+          <w:numId w:val="1002"/>
           <w:ilvl w:val="0"/>
         </w:numPr>
       </w:pPr>
@@ -271,9 +320,9 @@
     <w:p>
       <w:pPr>
         <w:pStyle w:val="Compact"/>
-        <w:pStyle w:val="BlockQuote"/>
-        <w:numPr>
-          <w:numId w:val="4"/>
+        <w:pStyle w:val="BlockText"/>
+        <w:numPr>
+          <w:numId w:val="1004"/>
           <w:ilvl w:val="1"/>
         </w:numPr>
       </w:pPr>
@@ -284,9 +333,9 @@
     <w:p>
       <w:pPr>
         <w:pStyle w:val="Compact"/>
-        <w:pStyle w:val="BlockQuote"/>
-        <w:numPr>
-          <w:numId w:val="4"/>
+        <w:pStyle w:val="BlockText"/>
+        <w:numPr>
+          <w:numId w:val="1004"/>
           <w:ilvl w:val="1"/>
         </w:numPr>
       </w:pPr>
@@ -297,9 +346,9 @@
     <w:p>
       <w:pPr>
         <w:pStyle w:val="Compact"/>
-        <w:pStyle w:val="BlockQuote"/>
-        <w:numPr>
-          <w:numId w:val="4"/>
+        <w:pStyle w:val="BlockText"/>
+        <w:numPr>
+          <w:numId w:val="1004"/>
           <w:ilvl w:val="1"/>
         </w:numPr>
       </w:pPr>
@@ -310,9 +359,9 @@
     <w:p>
       <w:pPr>
         <w:pStyle w:val="Compact"/>
-        <w:pStyle w:val="BlockQuote"/>
-        <w:numPr>
-          <w:numId w:val="4"/>
+        <w:pStyle w:val="BlockText"/>
+        <w:numPr>
+          <w:numId w:val="1004"/>
           <w:ilvl w:val="1"/>
         </w:numPr>
       </w:pPr>
@@ -323,9 +372,9 @@
     <w:p>
       <w:pPr>
         <w:pStyle w:val="Compact"/>
-        <w:pStyle w:val="BlockQuote"/>
-        <w:numPr>
-          <w:numId w:val="4"/>
+        <w:pStyle w:val="BlockText"/>
+        <w:numPr>
+          <w:numId w:val="1004"/>
           <w:ilvl w:val="1"/>
         </w:numPr>
       </w:pPr>
@@ -336,9 +385,9 @@
     <w:p>
       <w:pPr>
         <w:pStyle w:val="Compact"/>
-        <w:pStyle w:val="BlockQuote"/>
-        <w:numPr>
-          <w:numId w:val="4"/>
+        <w:pStyle w:val="BlockText"/>
+        <w:numPr>
+          <w:numId w:val="1004"/>
           <w:ilvl w:val="1"/>
         </w:numPr>
       </w:pPr>
@@ -349,9 +398,9 @@
     <w:p>
       <w:pPr>
         <w:pStyle w:val="Compact"/>
-        <w:pStyle w:val="BlockQuote"/>
-        <w:numPr>
-          <w:numId w:val="4"/>
+        <w:pStyle w:val="BlockText"/>
+        <w:numPr>
+          <w:numId w:val="1004"/>
           <w:ilvl w:val="1"/>
         </w:numPr>
       </w:pPr>
@@ -360,6 +409,9 @@
       </w:r>
     </w:p>
     <w:p>
+      <w:pPr>
+        <w:pStyle w:val="FirstParagraph"/>
+      </w:pPr>
       <w:r>
         <w:rPr>
           <w:b/>
@@ -377,7 +429,7 @@
       <w:pPr>
         <w:pStyle w:val="Compact"/>
         <w:numPr>
-          <w:numId w:val="5"/>
+          <w:numId w:val="1005"/>
           <w:ilvl w:val="0"/>
         </w:numPr>
       </w:pPr>
@@ -389,7 +441,7 @@
       <w:pPr>
         <w:pStyle w:val="Compact"/>
         <w:numPr>
-          <w:numId w:val="5"/>
+          <w:numId w:val="1005"/>
           <w:ilvl w:val="0"/>
         </w:numPr>
       </w:pPr>
@@ -401,7 +453,7 @@
       <w:pPr>
         <w:pStyle w:val="Compact"/>
         <w:numPr>
-          <w:numId w:val="5"/>
+          <w:numId w:val="1005"/>
           <w:ilvl w:val="0"/>
         </w:numPr>
       </w:pPr>
@@ -413,7 +465,7 @@
       <w:pPr>
         <w:pStyle w:val="Compact"/>
         <w:numPr>
-          <w:numId w:val="5"/>
+          <w:numId w:val="1005"/>
           <w:ilvl w:val="0"/>
         </w:numPr>
       </w:pPr>
@@ -425,7 +477,7 @@
       <w:pPr>
         <w:pStyle w:val="Compact"/>
         <w:numPr>
-          <w:numId w:val="5"/>
+          <w:numId w:val="1005"/>
           <w:ilvl w:val="0"/>
         </w:numPr>
       </w:pPr>
@@ -437,7 +489,7 @@
       <w:pPr>
         <w:pStyle w:val="Compact"/>
         <w:numPr>
-          <w:numId w:val="5"/>
+          <w:numId w:val="1005"/>
           <w:ilvl w:val="0"/>
         </w:numPr>
       </w:pPr>
@@ -449,7 +501,7 @@
       <w:pPr>
         <w:pStyle w:val="Compact"/>
         <w:numPr>
-          <w:numId w:val="5"/>
+          <w:numId w:val="1005"/>
           <w:ilvl w:val="0"/>
         </w:numPr>
       </w:pPr>
@@ -461,7 +513,7 @@
       <w:pPr>
         <w:pStyle w:val="Compact"/>
         <w:numPr>
-          <w:numId w:val="5"/>
+          <w:numId w:val="1005"/>
           <w:ilvl w:val="0"/>
         </w:numPr>
       </w:pPr>
@@ -473,7 +525,7 @@
       <w:pPr>
         <w:pStyle w:val="Compact"/>
         <w:numPr>
-          <w:numId w:val="5"/>
+          <w:numId w:val="1005"/>
           <w:ilvl w:val="0"/>
         </w:numPr>
       </w:pPr>
@@ -485,7 +537,7 @@
       <w:pPr>
         <w:pStyle w:val="Compact"/>
         <w:numPr>
-          <w:numId w:val="5"/>
+          <w:numId w:val="1005"/>
           <w:ilvl w:val="0"/>
         </w:numPr>
       </w:pPr>
@@ -497,7 +549,7 @@
       <w:pPr>
         <w:pStyle w:val="Compact"/>
         <w:numPr>
-          <w:numId w:val="5"/>
+          <w:numId w:val="1005"/>
           <w:ilvl w:val="0"/>
         </w:numPr>
       </w:pPr>
@@ -509,7 +561,7 @@
       <w:pPr>
         <w:pStyle w:val="Compact"/>
         <w:numPr>
-          <w:numId w:val="5"/>
+          <w:numId w:val="1005"/>
           <w:ilvl w:val="0"/>
         </w:numPr>
       </w:pPr>
@@ -521,7 +573,7 @@
       <w:pPr>
         <w:pStyle w:val="Compact"/>
         <w:numPr>
-          <w:numId w:val="5"/>
+          <w:numId w:val="1005"/>
           <w:ilvl w:val="0"/>
         </w:numPr>
       </w:pPr>
@@ -533,7 +585,7 @@
       <w:pPr>
         <w:pStyle w:val="Compact"/>
         <w:numPr>
-          <w:numId w:val="5"/>
+          <w:numId w:val="1005"/>
           <w:ilvl w:val="0"/>
         </w:numPr>
       </w:pPr>
@@ -545,7 +597,7 @@
       <w:pPr>
         <w:pStyle w:val="Compact"/>
         <w:numPr>
-          <w:numId w:val="5"/>
+          <w:numId w:val="1005"/>
           <w:ilvl w:val="0"/>
         </w:numPr>
       </w:pPr>
@@ -553,17 +605,28 @@
         <w:t xml:space="preserve">Working closely with Development and Test teams on adjusting the development/release process</w:t>
       </w:r>
     </w:p>
-    <w:bookmarkStart w:id="25" w:name="freelance-work"/>
     <w:p>
       <w:pPr>
         <w:pStyle w:val="Heading1"/>
       </w:pPr>
+      <w:bookmarkStart w:id="25" w:name="freelance-work"/>
+      <w:bookmarkEnd w:id="25"/>
       <w:r>
         <w:t xml:space="preserve">Freelance work</w:t>
       </w:r>
     </w:p>
-    <w:bookmarkEnd w:id="25"/>
-    <w:p>
+    <w:p>
+      <w:pPr>
+        <w:pStyle w:val="FirstParagraph"/>
+      </w:pPr>
+      <w:r>
+        <w:t xml:space="preserve">Couple of short-lived Django based projects.</w:t>
+      </w:r>
+    </w:p>
+    <w:p>
+      <w:pPr>
+        <w:pStyle w:val="BodyText"/>
+      </w:pPr>
       <w:r>
         <w:rPr>
           <w:b/>
@@ -575,7 +638,7 @@
       <w:pPr>
         <w:pStyle w:val="Compact"/>
         <w:numPr>
-          <w:numId w:val="6"/>
+          <w:numId w:val="1006"/>
           <w:ilvl w:val="0"/>
         </w:numPr>
       </w:pPr>
@@ -587,7 +650,7 @@
       <w:pPr>
         <w:pStyle w:val="Compact"/>
         <w:numPr>
-          <w:numId w:val="6"/>
+          <w:numId w:val="1006"/>
           <w:ilvl w:val="0"/>
         </w:numPr>
       </w:pPr>
@@ -599,7 +662,7 @@
       <w:pPr>
         <w:pStyle w:val="Compact"/>
         <w:numPr>
-          <w:numId w:val="6"/>
+          <w:numId w:val="1006"/>
           <w:ilvl w:val="0"/>
         </w:numPr>
       </w:pPr>
@@ -611,7 +674,7 @@
       <w:pPr>
         <w:pStyle w:val="Compact"/>
         <w:numPr>
-          <w:numId w:val="6"/>
+          <w:numId w:val="1006"/>
           <w:ilvl w:val="0"/>
         </w:numPr>
       </w:pPr>
@@ -620,6 +683,9 @@
       </w:r>
     </w:p>
     <w:p>
+      <w:pPr>
+        <w:pStyle w:val="FirstParagraph"/>
+      </w:pPr>
       <w:r>
         <w:rPr>
           <w:b/>
@@ -631,7 +697,7 @@
       <w:pPr>
         <w:pStyle w:val="Compact"/>
         <w:numPr>
-          <w:numId w:val="7"/>
+          <w:numId w:val="1007"/>
           <w:ilvl w:val="0"/>
         </w:numPr>
       </w:pPr>
@@ -643,7 +709,7 @@
       <w:pPr>
         <w:pStyle w:val="Compact"/>
         <w:numPr>
-          <w:numId w:val="7"/>
+          <w:numId w:val="1007"/>
           <w:ilvl w:val="0"/>
         </w:numPr>
       </w:pPr>
@@ -652,6 +718,9 @@
       </w:r>
     </w:p>
     <w:p>
+      <w:pPr>
+        <w:pStyle w:val="FirstParagraph"/>
+      </w:pPr>
       <w:r>
         <w:rPr>
           <w:b/>
@@ -660,15 +729,24 @@
       </w:r>
     </w:p>
     <w:p>
-      <w:r>
-        <w:t xml:space="preserve">Wcinamy.pl was meant to help find restaurants in a distance-aware way. Note: site as written by me is now defunct</w:t>
-      </w:r>
-    </w:p>
-    <w:p>
-      <w:pPr>
-        <w:pStyle w:val="Compact"/>
-        <w:numPr>
-          <w:numId w:val="8"/>
+      <w:pPr>
+        <w:pStyle w:val="BodyText"/>
+      </w:pPr>
+      <w:r>
+        <w:t xml:space="preserve">Wcinamy.pl was meant to help find restaurants in a distance-aware way.</w:t>
+      </w:r>
+      <w:r>
+        <w:t xml:space="preserve"> </w:t>
+      </w:r>
+      <w:r>
+        <w:t xml:space="preserve">Note: site as written by me is now defunct</w:t>
+      </w:r>
+    </w:p>
+    <w:p>
+      <w:pPr>
+        <w:pStyle w:val="Compact"/>
+        <w:numPr>
+          <w:numId w:val="1008"/>
           <w:ilvl w:val="0"/>
         </w:numPr>
       </w:pPr>
@@ -680,7 +758,7 @@
       <w:pPr>
         <w:pStyle w:val="Compact"/>
         <w:numPr>
-          <w:numId w:val="8"/>
+          <w:numId w:val="1008"/>
           <w:ilvl w:val="0"/>
         </w:numPr>
       </w:pPr>
@@ -692,7 +770,7 @@
       <w:pPr>
         <w:pStyle w:val="Compact"/>
         <w:numPr>
-          <w:numId w:val="8"/>
+          <w:numId w:val="1008"/>
           <w:ilvl w:val="0"/>
         </w:numPr>
       </w:pPr>
@@ -704,7 +782,7 @@
       <w:pPr>
         <w:pStyle w:val="Compact"/>
         <w:numPr>
-          <w:numId w:val="8"/>
+          <w:numId w:val="1008"/>
           <w:ilvl w:val="0"/>
         </w:numPr>
       </w:pPr>
@@ -716,7 +794,7 @@
       <w:pPr>
         <w:pStyle w:val="Compact"/>
         <w:numPr>
-          <w:numId w:val="8"/>
+          <w:numId w:val="1008"/>
           <w:ilvl w:val="0"/>
         </w:numPr>
       </w:pPr>
@@ -724,16 +802,16 @@
         <w:t xml:space="preserve">Formalizing requirements and development process</w:t>
       </w:r>
     </w:p>
-    <w:bookmarkStart w:id="26" w:name="education"/>
     <w:p>
       <w:pPr>
         <w:pStyle w:val="Heading1"/>
       </w:pPr>
+      <w:bookmarkStart w:id="26" w:name="education"/>
+      <w:bookmarkEnd w:id="26"/>
       <w:r>
         <w:t xml:space="preserve">Education</w:t>
       </w:r>
     </w:p>
-    <w:bookmarkEnd w:id="26"/>
     <w:p>
       <w:pPr>
         <w:pStyle w:val="DefinitionTerm"/>
@@ -747,7 +825,13 @@
         <w:pStyle w:val="Definition"/>
       </w:pPr>
       <w:r>
-        <w:t xml:space="preserve">Unfinished Bachelor studies at Warsaw School of Economics, Quantitative Methods in Economics and Information Systems.</w:t>
+        <w:t xml:space="preserve">Unfinished Bachelor studies at Warsaw School of Economics,</w:t>
+      </w:r>
+      <w:r>
+        <w:t xml:space="preserve"> </w:t>
+      </w:r>
+      <w:r>
+        <w:t xml:space="preserve">Quantitative Methods in Economics and Information Systems.</w:t>
       </w:r>
     </w:p>
     <w:p>
@@ -766,24 +850,53 @@
         <w:t xml:space="preserve">VI High school in Sosnowiec, core subjects: maths, geography</w:t>
       </w:r>
     </w:p>
-    <w:bookmarkStart w:id="27" w:name="foreign-languages"/>
     <w:p>
       <w:pPr>
         <w:pStyle w:val="Heading1"/>
       </w:pPr>
-      <w:r>
-        <w:t xml:space="preserve">Foreign languages</w:t>
-      </w:r>
-    </w:p>
-    <w:bookmarkEnd w:id="27"/>
+      <w:bookmarkStart w:id="27" w:name="spoken-languages"/>
+      <w:bookmarkEnd w:id="27"/>
+      <w:r>
+        <w:t xml:space="preserve">Spoken languages</w:t>
+      </w:r>
+    </w:p>
     <w:tbl>
       <w:tblPr>
         <w:tblStyle w:val="TableNormal"/>
+        <w:tblW w:type="pct" w:w="2291.666666666667"/>
+        <w:tblLook/>
       </w:tblPr>
       <w:tblGrid>
         <w:gridCol w:w="1980"/>
         <w:gridCol w:w="1650"/>
       </w:tblGrid>
+      <w:tr>
+        <w:tc>
+          <w:p>
+            <w:pPr>
+              <w:pStyle w:val="Compact"/>
+              <w:jc w:val="left"/>
+            </w:pPr>
+            <w:r>
+              <w:rPr>
+                <w:b/>
+              </w:rPr>
+              <w:t xml:space="preserve">Polish</w:t>
+            </w:r>
+          </w:p>
+        </w:tc>
+        <w:tc>
+          <w:p>
+            <w:pPr>
+              <w:pStyle w:val="Compact"/>
+              <w:jc w:val="left"/>
+            </w:pPr>
+            <w:r>
+              <w:t xml:space="preserve">native</w:t>
+            </w:r>
+          </w:p>
+        </w:tc>
+      </w:tr>
       <w:tr>
         <w:tc>
           <w:p>
@@ -838,44 +951,17 @@
           </w:p>
         </w:tc>
       </w:tr>
-      <w:tr>
-        <w:tc>
-          <w:p>
-            <w:pPr>
-              <w:pStyle w:val="Compact"/>
-              <w:jc w:val="left"/>
-            </w:pPr>
-            <w:r>
-              <w:rPr>
-                <w:b/>
-              </w:rPr>
-              <w:t xml:space="preserve">Norwegian</w:t>
-            </w:r>
-          </w:p>
-        </w:tc>
-        <w:tc>
-          <w:p>
-            <w:pPr>
-              <w:pStyle w:val="Compact"/>
-              <w:jc w:val="left"/>
-            </w:pPr>
-            <w:r>
-              <w:t xml:space="preserve">basic</w:t>
-            </w:r>
-          </w:p>
-        </w:tc>
-      </w:tr>
     </w:tbl>
-    <w:bookmarkStart w:id="28" w:name="skills"/>
     <w:p>
       <w:pPr>
         <w:pStyle w:val="Heading1"/>
       </w:pPr>
+      <w:bookmarkStart w:id="28" w:name="skills"/>
+      <w:bookmarkEnd w:id="28"/>
       <w:r>
         <w:t xml:space="preserve">Skills</w:t>
       </w:r>
     </w:p>
-    <w:bookmarkEnd w:id="28"/>
     <w:p>
       <w:pPr>
         <w:pStyle w:val="DefinitionTerm"/>
@@ -929,7 +1015,7 @@
       <w:hyperlink r:id="rId29">
         <w:r>
           <w:rPr>
-            <w:rStyle w:val="Link"/>
+            <w:rStyle w:val="Hyperlink"/>
           </w:rPr>
           <w:t xml:space="preserve">Jenkins CI</w:t>
         </w:r>
@@ -943,7 +1029,7 @@
       <w:hyperlink r:id="rId30">
         <w:r>
           <w:rPr>
-            <w:rStyle w:val="Link"/>
+            <w:rStyle w:val="Hyperlink"/>
           </w:rPr>
           <w:t xml:space="preserve">Sonatype Nexus</w:t>
         </w:r>
@@ -957,7 +1043,7 @@
       <w:hyperlink r:id="rId31">
         <w:r>
           <w:rPr>
-            <w:rStyle w:val="Link"/>
+            <w:rStyle w:val="Hyperlink"/>
           </w:rPr>
           <w:t xml:space="preserve">SonarQube</w:t>
         </w:r>
@@ -1003,7 +1089,7 @@
       <w:hyperlink r:id="rId32">
         <w:r>
           <w:rPr>
-            <w:rStyle w:val="Link"/>
+            <w:rStyle w:val="Hyperlink"/>
           </w:rPr>
           <w:t xml:space="preserve">Grinder</w:t>
         </w:r>
@@ -1025,7 +1111,13 @@
         <w:pStyle w:val="Definition"/>
       </w:pPr>
       <w:r>
-        <w:t xml:space="preserve">OpenLdap, WebMethods Integration Server, Wildfly/JBoss, Tomcat, Red Hat Cluster Suite,</w:t>
+        <w:t xml:space="preserve">Docker, OpenLdap, WebMethods Integration Server, Wildfly/JBoss, Tomcat, Red Hat</w:t>
+      </w:r>
+      <w:r>
+        <w:t xml:space="preserve"> </w:t>
+      </w:r>
+      <w:r>
+        <w:t xml:space="preserve">Cluster Suite,</w:t>
       </w:r>
       <w:r>
         <w:t xml:space="preserve"> </w:t>
@@ -1033,16 +1125,16 @@
       <w:hyperlink r:id="rId33">
         <w:r>
           <w:rPr>
-            <w:rStyle w:val="Link"/>
+            <w:rStyle w:val="Hyperlink"/>
           </w:rPr>
           <w:t xml:space="preserve">Zenoss</w:t>
         </w:r>
       </w:hyperlink>
-      <w:r>
-        <w:t xml:space="preserve">, Docker</w:t>
-      </w:r>
-    </w:p>
-    <w:p>
+    </w:p>
+    <w:p>
+      <w:pPr>
+        <w:pStyle w:val="FirstParagraph"/>
+      </w:pPr>
       <w:r>
         <w:t xml:space="preserve">Basic knowledge of</w:t>
       </w:r>
@@ -1059,35 +1151,23 @@
         <w:t xml:space="preserve"> </w:t>
       </w:r>
       <w:r>
-        <w:t xml:space="preserve">and</w:t>
-      </w:r>
-      <w:r>
-        <w:t xml:space="preserve"> </w:t>
-      </w:r>
-      <w:r>
-        <w:rPr>
-          <w:i/>
-        </w:rPr>
-        <w:t xml:space="preserve">Oracle BRM</w:t>
-      </w:r>
-      <w:r>
-        <w:t xml:space="preserve"> </w:t>
-      </w:r>
-      <w:r>
         <w:t xml:space="preserve">from operations perspective.</w:t>
       </w:r>
     </w:p>
-    <w:bookmarkStart w:id="34" w:name="academic-activity"/>
     <w:p>
       <w:pPr>
         <w:pStyle w:val="Heading1"/>
       </w:pPr>
+      <w:bookmarkStart w:id="34" w:name="academic-activity"/>
+      <w:bookmarkEnd w:id="34"/>
       <w:r>
         <w:t xml:space="preserve">Academic activity</w:t>
       </w:r>
     </w:p>
-    <w:bookmarkEnd w:id="34"/>
-    <w:p>
+    <w:p>
+      <w:pPr>
+        <w:pStyle w:val="FirstParagraph"/>
+      </w:pPr>
       <w:r>
         <w:rPr>
           <w:b/>
@@ -1103,7 +1183,7 @@
       <w:hyperlink r:id="rId35">
         <w:r>
           <w:rPr>
-            <w:rStyle w:val="Link"/>
+            <w:rStyle w:val="Hyperlink"/>
           </w:rPr>
           <w:t xml:space="preserve">SKNI</w:t>
         </w:r>
@@ -1116,7 +1196,7 @@
       <w:pPr>
         <w:pStyle w:val="Compact"/>
         <w:numPr>
-          <w:numId w:val="9"/>
+          <w:numId w:val="1009"/>
           <w:ilvl w:val="0"/>
         </w:numPr>
       </w:pPr>
@@ -1128,7 +1208,7 @@
       <w:pPr>
         <w:pStyle w:val="Compact"/>
         <w:numPr>
-          <w:numId w:val="9"/>
+          <w:numId w:val="1009"/>
           <w:ilvl w:val="0"/>
         </w:numPr>
       </w:pPr>
@@ -1142,8 +1222,8 @@
         <w:hyperlink r:id="rId36">
           <w:r>
             <w:rPr>
-              <w:rStyle w:val="Link"/>
-              <w:rStyle w:val="Link"/>
+              <w:rStyle w:val="Hyperlink"/>
+              <w:rStyle w:val="Hyperlink"/>
             </w:rPr>
             <w:t xml:space="preserve">Warsztaty@SKNI</w:t>
           </w:r>
@@ -1157,7 +1237,7 @@
       <w:pPr>
         <w:pStyle w:val="Compact"/>
         <w:numPr>
-          <w:numId w:val="9"/>
+          <w:numId w:val="1009"/>
           <w:ilvl w:val="0"/>
         </w:numPr>
       </w:pPr>
@@ -1170,7 +1250,7 @@
       <w:hyperlink r:id="rId35">
         <w:r>
           <w:rPr>
-            <w:rStyle w:val="Link"/>
+            <w:rStyle w:val="Hyperlink"/>
           </w:rPr>
           <w:t xml:space="preserve">SKNI</w:t>
         </w:r>
@@ -1182,18 +1262,34 @@
         <w:t xml:space="preserve">website (Joomla)</w:t>
       </w:r>
     </w:p>
+    <w:sectPr/>
   </w:body>
 </w:document>
 </file>
 
 <file path=word/footnotes.xml><?xml version="1.0" encoding="utf-8"?>
-<w:footnotes xmlns:w="http://schemas.openxmlformats.org/wordprocessingml/2006/main" xmlns:m="http://schemas.openxmlformats.org/officeDocument/2006/math" xmlns:r="http://schemas.openxmlformats.org/officeDocument/2006/relationships" xmlns:o="urn:schemas-microsoft-com:office:office" xmlns:v="urn:schemas-microsoft-com:vml" xmlns:w10="urn:schemas-microsoft-com:office:word" xmlns:a="http://schemas.openxmlformats.org/drawingml/2006/main" xmlns:pic="http://schemas.openxmlformats.org/drawingml/2006/picture" xmlns:wp="http://schemas.openxmlformats.org/drawingml/2006/wordprocessingDrawing"/>
+<w:footnotes xmlns:w="http://schemas.openxmlformats.org/wordprocessingml/2006/main" xmlns:m="http://schemas.openxmlformats.org/officeDocument/2006/math" xmlns:r="http://schemas.openxmlformats.org/officeDocument/2006/relationships" xmlns:o="urn:schemas-microsoft-com:office:office" xmlns:v="urn:schemas-microsoft-com:vml" xmlns:w10="urn:schemas-microsoft-com:office:word" xmlns:a="http://schemas.openxmlformats.org/drawingml/2006/main" xmlns:pic="http://schemas.openxmlformats.org/drawingml/2006/picture" xmlns:wp="http://schemas.openxmlformats.org/drawingml/2006/wordprocessingDrawing">
+  <w:footnote w:type="continuationSeparator" w:id="0">
+    <w:p>
+      <w:r>
+        <w:continuationSeparator/>
+      </w:r>
+    </w:p>
+  </w:footnote>
+  <w:footnote w:type="separator" w:id="-1">
+    <w:p>
+      <w:r>
+        <w:separator/>
+      </w:r>
+    </w:p>
+  </w:footnote>
+</w:footnotes>
 </file>
 
 <file path=word/numbering.xml><?xml version="1.0" encoding="utf-8"?>
 <w:numbering xmlns:w="http://schemas.openxmlformats.org/wordprocessingml/2006/main">
   <w:abstractNum w:abstractNumId="0">
-    <w:nsid w:val="1fafcbdf"/>
+    <w:nsid w:val="e17f69ba"/>
     <w:multiLevelType w:val="multilevel"/>
     <w:lvl w:ilvl="0">
       <w:numFmt w:val="bullet"/>
@@ -1273,8 +1369,89 @@
       </w:pPr>
     </w:lvl>
   </w:abstractNum>
-  <w:abstractNum w:abstractNumId="3">
-    <w:nsid w:val="e68d425f"/>
+  <w:abstractNum w:abstractNumId="990">
+    <w:nsid w:val="1ba639a8"/>
+    <w:multiLevelType w:val="multilevel"/>
+    <w:lvl w:ilvl="0">
+      <w:numFmt w:val="bullet"/>
+      <w:lvlText w:val=" "/>
+      <w:lvlJc w:val="left"/>
+      <w:pPr>
+        <w:tabs>
+          <w:tab w:val="num" w:pos="0"/>
+        </w:tabs>
+        <w:ind w:left="480" w:hanging="480"/>
+      </w:pPr>
+    </w:lvl>
+    <w:lvl w:ilvl="1">
+      <w:numFmt w:val="bullet"/>
+      <w:lvlText w:val=" "/>
+      <w:lvlJc w:val="left"/>
+      <w:pPr>
+        <w:tabs>
+          <w:tab w:val="num" w:pos="720"/>
+        </w:tabs>
+        <w:ind w:left="1200" w:hanging="480"/>
+      </w:pPr>
+    </w:lvl>
+    <w:lvl w:ilvl="2">
+      <w:numFmt w:val="bullet"/>
+      <w:lvlText w:val=" "/>
+      <w:lvlJc w:val="left"/>
+      <w:pPr>
+        <w:tabs>
+          <w:tab w:val="num" w:pos="1440"/>
+        </w:tabs>
+        <w:ind w:left="1920" w:hanging="480"/>
+      </w:pPr>
+    </w:lvl>
+    <w:lvl w:ilvl="3">
+      <w:numFmt w:val="bullet"/>
+      <w:lvlText w:val=" "/>
+      <w:lvlJc w:val="left"/>
+      <w:pPr>
+        <w:tabs>
+          <w:tab w:val="num" w:pos="2160"/>
+        </w:tabs>
+        <w:ind w:left="2640" w:hanging="480"/>
+      </w:pPr>
+    </w:lvl>
+    <w:lvl w:ilvl="4">
+      <w:numFmt w:val="bullet"/>
+      <w:lvlText w:val=" "/>
+      <w:lvlJc w:val="left"/>
+      <w:pPr>
+        <w:tabs>
+          <w:tab w:val="num" w:pos="2880"/>
+        </w:tabs>
+        <w:ind w:left="3360" w:hanging="480"/>
+      </w:pPr>
+    </w:lvl>
+    <w:lvl w:ilvl="5">
+      <w:numFmt w:val="bullet"/>
+      <w:lvlText w:val=" "/>
+      <w:lvlJc w:val="left"/>
+      <w:pPr>
+        <w:tabs>
+          <w:tab w:val="num" w:pos="3600"/>
+        </w:tabs>
+        <w:ind w:left="4080" w:hanging="480"/>
+      </w:pPr>
+    </w:lvl>
+    <w:lvl w:ilvl="6">
+      <w:numFmt w:val="bullet"/>
+      <w:lvlText w:val=" "/>
+      <w:lvlJc w:val="left"/>
+      <w:pPr>
+        <w:tabs>
+          <w:tab w:val="num" w:pos="4320"/>
+        </w:tabs>
+        <w:ind w:left="4800" w:hanging="480"/>
+      </w:pPr>
+    </w:lvl>
+  </w:abstractNum>
+  <w:abstractNum w:abstractNumId="991">
+    <w:nsid w:val="ec78bcd2"/>
     <w:multiLevelType w:val="multilevel"/>
     <w:lvl w:ilvl="0">
       <w:numFmt w:val="bullet"/>
@@ -1354,8 +1531,8 @@
       </w:pPr>
     </w:lvl>
   </w:abstractNum>
-  <w:abstractNum w:abstractNumId="2">
-    <w:nsid w:val="74e1ac32"/>
+  <w:abstractNum w:abstractNumId="99811">
+    <w:nsid w:val="201e76ea"/>
     <w:multiLevelType w:val="multilevel"/>
     <w:lvl w:ilvl="0">
       <w:start w:val="1"/>
@@ -1445,8 +1622,14 @@
   <w:num w:numId="1">
     <w:abstractNumId w:val="0"/>
   </w:num>
-  <w:num w:numId="2">
-    <w:abstractNumId w:val="2"/>
+  <w:num w:numId="1000">
+    <w:abstractNumId w:val="990"/>
+  </w:num>
+  <w:num w:numId="1001">
+    <w:abstractNumId w:val="991"/>
+  </w:num>
+  <w:num w:numId="1002">
+    <w:abstractNumId w:val="99811"/>
     <w:lvlOverride w:ilvl="0">
       <w:startOverride w:val="1"/>
     </w:lvlOverride>
@@ -1469,26 +1652,26 @@
       <w:startOverride w:val="1"/>
     </w:lvlOverride>
   </w:num>
-  <w:num w:numId="3">
-    <w:abstractNumId w:val="3"/>
+  <w:num w:numId="1003">
+    <w:abstractNumId w:val="991"/>
   </w:num>
-  <w:num w:numId="4">
-    <w:abstractNumId w:val="3"/>
+  <w:num w:numId="1004">
+    <w:abstractNumId w:val="991"/>
   </w:num>
-  <w:num w:numId="5">
-    <w:abstractNumId w:val="3"/>
+  <w:num w:numId="1005">
+    <w:abstractNumId w:val="991"/>
   </w:num>
-  <w:num w:numId="6">
-    <w:abstractNumId w:val="3"/>
+  <w:num w:numId="1006">
+    <w:abstractNumId w:val="991"/>
   </w:num>
-  <w:num w:numId="7">
-    <w:abstractNumId w:val="3"/>
+  <w:num w:numId="1007">
+    <w:abstractNumId w:val="991"/>
   </w:num>
-  <w:num w:numId="8">
-    <w:abstractNumId w:val="3"/>
+  <w:num w:numId="1008">
+    <w:abstractNumId w:val="991"/>
   </w:num>
-  <w:num w:numId="9">
-    <w:abstractNumId w:val="3"/>
+  <w:num w:numId="1009">
+    <w:abstractNumId w:val="991"/>
   </w:num>
 </w:numbering>
 </file>
@@ -1514,13 +1697,25 @@
   <w:style w:type="paragraph" w:default="1" w:styleId="Normal">
     <w:name w:val="Normal"/>
     <w:qFormat/>
+  </w:style>
+  <w:style w:type="paragraph" w:styleId="BodyText">
+    <w:name w:val="Body Text"/>
+    <w:basedOn w:val="Normal"/>
+    <w:link w:val="BodyTextChar"/>
     <w:pPr>
       <w:spacing w:before="180" w:after="180"/>
     </w:pPr>
-  </w:style>
-  <w:style w:type="paragraph" w:styleId="Compact">
+    <w:qFormat/>
+  </w:style>
+  <w:style w:type="paragraph" w:customStyle="1" w:styleId="FirstParagraph">
+    <w:name w:val="First Paragraph"/>
+    <w:basedOn w:val="BodyText"/>
+    <w:next w:val="BodyText"/>
+    <w:qFormat/>
+  </w:style>
+  <w:style w:type="paragraph" w:customStyle="1" w:styleId="Compact">
     <w:name w:val="Compact"/>
-    <w:basedOn w:val="Normal"/>
+    <w:basedOn w:val="BodyText"/>
     <w:qFormat/>
     <w:pPr>
       <w:spacing w:before="36" w:after="36"/>
@@ -1529,7 +1724,7 @@
   <w:style w:type="paragraph" w:styleId="Title">
     <w:name w:val="Title"/>
     <w:basedOn w:val="Normal"/>
-    <w:next w:val="Normal"/>
+    <w:next w:val="BodyText"/>
     <w:qFormat/>
     <w:pPr>
       <w:keepNext/>
@@ -1546,9 +1741,25 @@
       <w:szCs w:val="36"/>
     </w:rPr>
   </w:style>
-  <w:style w:type="paragraph" w:styleId="Authors">
-    <w:name w:val="Authors"/>
-    <w:next w:val="Normal"/>
+  <w:style w:type="paragraph" w:styleId="Subtitle">
+    <w:name w:val="Subtitle"/>
+    <w:basedOn w:val="Title"/>
+    <w:next w:val="BodyText"/>
+    <w:qFormat/>
+    <w:pPr>
+      <w:keepNext/>
+      <w:keepLines/>
+      <w:spacing w:before="240" w:after="240"/>
+      <w:jc w:val="center"/>
+    </w:pPr>
+    <w:rPr>
+      <w:sz w:val="30"/>
+      <w:szCs w:val="30"/>
+    </w:rPr>
+  </w:style>
+  <w:style w:type="paragraph" w:customStyle="1" w:styleId="Author">
+    <w:name w:val="Author"/>
+    <w:next w:val="BodyText"/>
     <w:qFormat/>
     <w:pPr>
       <w:keepNext/>
@@ -1558,7 +1769,7 @@
   </w:style>
   <w:style w:type="paragraph" w:styleId="Date">
     <w:name w:val="Date"/>
-    <w:next w:val="Normal"/>
+    <w:next w:val="BodyText"/>
     <w:qFormat/>
     <w:pPr>
       <w:keepNext/>
@@ -1566,10 +1777,33 @@
       <w:jc w:val="center"/>
     </w:pPr>
   </w:style>
+  <w:style w:type="paragraph" w:customStyle="1" w:styleId="Abstract">
+    <w:name w:val="Abstract"/>
+    <w:basedOn w:val="Normal"/>
+    <w:next w:val="BodyText"/>
+    <w:qFormat/>
+    <w:pPr>
+      <w:keepNext/>
+      <w:keepLines/>
+      <w:spacing w:before="300" w:after="300"/>
+    </w:pPr>
+    <w:rPr>
+      <w:sz w:val="20"/>
+      <w:szCs w:val="20"/>
+    </w:rPr>
+  </w:style>
+  <w:style w:type="paragraph" w:styleId="Bibliography">
+    <w:name w:val="Bibliography"/>
+    <w:basedOn w:val="Normal"/>
+    <w:next w:val="Bibliography"/>
+    <w:qFormat/>
+    <w:pPr/>
+    <w:rPr/>
+  </w:style>
   <w:style w:type="paragraph" w:styleId="Heading1">
     <w:name w:val="Heading 1"/>
     <w:basedOn w:val="Normal"/>
-    <w:next w:val="Normal"/>
+    <w:next w:val="BodyText"/>
     <w:uiPriority w:val="9"/>
     <w:qFormat/>
     <w:pPr>
@@ -1583,14 +1817,14 @@
       <w:b/>
       <w:bCs/>
       <w:color w:val="345A8A" w:themeColor="accent1" w:themeShade="B5"/>
-      <w:sz w:val="36"/>
-      <w:szCs w:val="36"/>
+      <w:sz w:val="32"/>
+      <w:szCs w:val="32"/>
     </w:rPr>
   </w:style>
   <w:style w:type="paragraph" w:styleId="Heading2">
     <w:name w:val="Heading 2"/>
     <w:basedOn w:val="Normal"/>
-    <w:next w:val="Normal"/>
+    <w:next w:val="BodyText"/>
     <w:uiPriority w:val="9"/>
     <w:unhideWhenUsed/>
     <w:qFormat/>
@@ -1612,7 +1846,7 @@
   <w:style w:type="paragraph" w:styleId="Heading3">
     <w:name w:val="Heading 3"/>
     <w:basedOn w:val="Normal"/>
-    <w:next w:val="Normal"/>
+    <w:next w:val="BodyText"/>
     <w:uiPriority w:val="9"/>
     <w:unhideWhenUsed/>
     <w:qFormat/>
@@ -1620,7 +1854,7 @@
       <w:keepNext/>
       <w:keepLines/>
       <w:spacing w:before="200" w:after="0"/>
-      <w:outlineLvl w:val="1"/>
+      <w:outlineLvl w:val="2"/>
     </w:pPr>
     <w:rPr>
       <w:rFonts w:asciiTheme="majorHAnsi" w:eastAsiaTheme="majorEastAsia" w:hAnsiTheme="majorHAnsi" w:cstheme="majorBidi"/>
@@ -1634,7 +1868,7 @@
   <w:style w:type="paragraph" w:styleId="Heading4">
     <w:name w:val="Heading 4"/>
     <w:basedOn w:val="Normal"/>
-    <w:next w:val="Normal"/>
+    <w:next w:val="BodyText"/>
     <w:uiPriority w:val="9"/>
     <w:unhideWhenUsed/>
     <w:qFormat/>
@@ -1642,7 +1876,7 @@
       <w:keepNext/>
       <w:keepLines/>
       <w:spacing w:before="200" w:after="0"/>
-      <w:outlineLvl w:val="1"/>
+      <w:outlineLvl w:val="3"/>
     </w:pPr>
     <w:rPr>
       <w:rFonts w:asciiTheme="majorHAnsi" w:eastAsiaTheme="majorEastAsia" w:hAnsiTheme="majorHAnsi" w:cstheme="majorBidi"/>
@@ -1656,7 +1890,7 @@
   <w:style w:type="paragraph" w:styleId="Heading5">
     <w:name w:val="Heading 5"/>
     <w:basedOn w:val="Normal"/>
-    <w:next w:val="Normal"/>
+    <w:next w:val="BodyText"/>
     <w:uiPriority w:val="9"/>
     <w:unhideWhenUsed/>
     <w:qFormat/>
@@ -1664,7 +1898,7 @@
       <w:keepNext/>
       <w:keepLines/>
       <w:spacing w:before="200" w:after="0"/>
-      <w:outlineLvl w:val="1"/>
+      <w:outlineLvl w:val="4"/>
     </w:pPr>
     <w:rPr>
       <w:rFonts w:asciiTheme="majorHAnsi" w:eastAsiaTheme="majorEastAsia" w:hAnsiTheme="majorHAnsi" w:cstheme="majorBidi"/>
@@ -1675,15 +1909,36 @@
       <w:szCs w:val="24"/>
     </w:rPr>
   </w:style>
-  <w:style w:type="paragraph" w:styleId="BlockQuote">
-    <w:name w:val="Block Quote"/>
+  <w:style w:type="paragraph" w:styleId="Heading6">
+    <w:name w:val="Heading 6"/>
     <w:basedOn w:val="Normal"/>
-    <w:next w:val="Normal"/>
+    <w:next w:val="BodyText"/>
+    <w:uiPriority w:val="9"/>
+    <w:unhideWhenUsed/>
+    <w:qFormat/>
+    <w:pPr>
+      <w:keepNext/>
+      <w:keepLines/>
+      <w:spacing w:before="200" w:after="0"/>
+      <w:outlineLvl w:val="5"/>
+    </w:pPr>
+    <w:rPr>
+      <w:rFonts w:asciiTheme="majorHAnsi" w:eastAsiaTheme="majorEastAsia" w:hAnsiTheme="majorHAnsi" w:cstheme="majorBidi"/>
+      <w:color w:val="4F81BD" w:themeColor="accent1"/>
+      <w:sz w:val="24"/>
+      <w:szCs w:val="24"/>
+    </w:rPr>
+  </w:style>
+  <w:style w:type="paragraph" w:styleId="BlockText">
+    <w:name w:val="Block Text"/>
+    <w:basedOn w:val="BodyText"/>
+    <w:next w:val="BodyText"/>
     <w:uiPriority w:val="9"/>
     <w:unhideWhenUsed/>
     <w:qFormat/>
     <w:pPr>
       <w:spacing w:before="100" w:after="100"/>
+      <w:ind w:firstLine="0"/>
     </w:pPr>
     <w:rPr>
       <w:rFonts w:asciiTheme="majorHAnsi" w:eastAsiaTheme="majorEastAsia" w:hAnsiTheme="majorHAnsi" w:cstheme="majorBidi"/>
@@ -1720,7 +1975,7 @@
       </w:tblCellMar>
     </w:tblPr>
   </w:style>
-  <w:style w:type="paragraph" w:styleId="DefinitionTerm">
+  <w:style w:type="paragraph" w:customStyle="1" w:styleId="DefinitionTerm">
     <w:name w:val="Definition Term"/>
     <w:basedOn w:val="Normal"/>
     <w:next w:val="Definition"/>
@@ -1733,20 +1988,12 @@
       <w:b/>
     </w:rPr>
   </w:style>
-  <w:style w:type="paragraph" w:styleId="Definition">
+  <w:style w:type="paragraph" w:customStyle="1" w:styleId="Definition">
     <w:name w:val="Definition"/>
     <w:basedOn w:val="Normal"/>
   </w:style>
-  <w:style w:type="paragraph" w:styleId="BodyText">
-    <w:name w:val="Body Text"/>
-    <w:basedOn w:val="Normal"/>
-    <w:link w:val="BodyTextChar"/>
-    <w:pPr>
-      <w:spacing w:after="120"/>
-    </w:pPr>
-  </w:style>
-  <w:style w:type="paragraph" w:styleId="TableCaption">
-    <w:name w:val="Table Caption"/>
+  <w:style w:type="paragraph" w:styleId="Caption">
+    <w:name w:val="Caption"/>
     <w:basedOn w:val="Normal"/>
     <w:link w:val="BodyTextChar"/>
     <w:pPr>
@@ -1756,16 +2003,27 @@
       <w:i/>
     </w:rPr>
   </w:style>
-  <w:style w:type="paragraph" w:styleId="ImageCaption">
+  <w:style w:type="paragraph" w:customStyle="1" w:styleId="TableCaption">
+    <w:name w:val="Table Caption"/>
+    <w:basedOn w:val="Caption"/>
+    <w:pPr>
+      <w:keepNext/>
+    </w:pPr>
+  </w:style>
+  <w:style w:type="paragraph" w:customStyle="1" w:styleId="ImageCaption">
     <w:name w:val="Image Caption"/>
+    <w:basedOn w:val="Caption"/>
+  </w:style>
+  <w:style w:type="paragraph" w:customStyle="1" w:styleId="Figure">
+    <w:name w:val="Figure"/>
     <w:basedOn w:val="Normal"/>
-    <w:link w:val="BodyTextChar"/>
+  </w:style>
+  <w:style w:type="paragraph" w:customStyle="1" w:styleId="FigureWithCaption">
+    <w:name w:val="Figure with Caption"/>
+    <w:basedOn w:val="Figure"/>
     <w:pPr>
-      <w:spacing w:before="0" w:after="120"/>
+      <w:keepNext/>
     </w:pPr>
-    <w:rPr>
-      <w:i/>
-    </w:rPr>
   </w:style>
   <w:style w:type="character" w:customStyle="1" w:styleId="BodyTextChar">
     <w:name w:val="Body Text Char"/>
@@ -1780,18 +2038,36 @@
       <w:sz w:val="22"/>
     </w:rPr>
   </w:style>
-  <w:style w:type="character" w:customStyle="1" w:styleId="FootnoteRef">
-    <w:name w:val="Footnote Ref"/>
+  <w:style w:type="character" w:styleId="FootnoteReference">
+    <w:name w:val="Footnote Reference"/>
     <w:basedOn w:val="BodyTextChar"/>
     <w:rPr>
       <w:vertAlign w:val="superscript"/>
     </w:rPr>
   </w:style>
-  <w:style w:type="character" w:customStyle="1" w:styleId="Link">
-    <w:name w:val="Link"/>
+  <w:style w:type="character" w:styleId="Hyperlink">
+    <w:name w:val="Hyperlink"/>
     <w:basedOn w:val="BodyTextChar"/>
     <w:rPr>
       <w:color w:val="4F81BD" w:themeColor="accent1"/>
+    </w:rPr>
+  </w:style>
+  <w:style w:type="paragraph" w:styleId="TOCHeading">
+    <w:name w:val="TOC Heading"/>
+    <w:basedOn w:val="Heading1"/>
+    <w:next w:val="BodyText"/>
+    <w:uiPriority w:val="39"/>
+    <w:unhideWhenUsed/>
+    <w:qFormat/>
+    <w:pPr>
+      <w:spacing w:before="240" w:line="259" w:lineRule="auto"/>
+      <w:outlineLvl w:val="9"/>
+    </w:pPr>
+    <w:rPr>
+      <w:rFonts w:asciiTheme="majorHAnsi" w:eastAsiaTheme="majorEastAsia" w:hAnsiTheme="majorHAnsi" w:cstheme="majorBidi"/>
+      <w:b w:val="0"/>
+      <w:bCs w:val="0"/>
+      <w:color w:val="365F91" w:themeColor="accent1" w:themeShade="BF"/>
     </w:rPr>
   </w:style>
   <w:style w:type="paragraph" w:customStyle="1" w:styleId="SourceCode">
@@ -1838,6 +2114,13 @@
       <w:color w:val="40a070"/>
     </w:rPr>
   </w:style>
+  <w:style w:type="character" w:customStyle="1" w:styleId="ConstantTok">
+    <w:name w:val="ConstantTok"/>
+    <w:basedOn w:val="VerbatimChar"/>
+    <w:rPr>
+      <w:color w:val="880000"/>
+    </w:rPr>
+  </w:style>
   <w:style w:type="character" w:customStyle="1" w:styleId="CharTok">
     <w:name w:val="CharTok"/>
     <w:basedOn w:val="VerbatimChar"/>
@@ -1845,6 +2128,13 @@
       <w:color w:val="4070a0"/>
     </w:rPr>
   </w:style>
+  <w:style w:type="character" w:customStyle="1" w:styleId="SpecialCharTok">
+    <w:name w:val="SpecialCharTok"/>
+    <w:basedOn w:val="VerbatimChar"/>
+    <w:rPr>
+      <w:color w:val="4070a0"/>
+    </w:rPr>
+  </w:style>
   <w:style w:type="character" w:customStyle="1" w:styleId="StringTok">
     <w:name w:val="StringTok"/>
     <w:basedOn w:val="VerbatimChar"/>
@@ -1852,6 +2142,25 @@
       <w:color w:val="4070a0"/>
     </w:rPr>
   </w:style>
+  <w:style w:type="character" w:customStyle="1" w:styleId="VerbatimStringTok">
+    <w:name w:val="VerbatimStringTok"/>
+    <w:basedOn w:val="VerbatimChar"/>
+    <w:rPr>
+      <w:color w:val="4070a0"/>
+    </w:rPr>
+  </w:style>
+  <w:style w:type="character" w:customStyle="1" w:styleId="SpecialStringTok">
+    <w:name w:val="SpecialStringTok"/>
+    <w:basedOn w:val="VerbatimChar"/>
+    <w:rPr>
+      <w:color w:val="bb6688"/>
+    </w:rPr>
+  </w:style>
+  <w:style w:type="character" w:customStyle="1" w:styleId="ImportTok">
+    <w:name w:val="ImportTok"/>
+    <w:basedOn w:val="VerbatimChar"/>
+    <w:rPr/>
+  </w:style>
   <w:style w:type="character" w:customStyle="1" w:styleId="CommentTok">
     <w:name w:val="CommentTok"/>
     <w:basedOn w:val="VerbatimChar"/>
@@ -1860,6 +2169,32 @@
       <w:i/>
     </w:rPr>
   </w:style>
+  <w:style w:type="character" w:customStyle="1" w:styleId="DocumentationTok">
+    <w:name w:val="DocumentationTok"/>
+    <w:basedOn w:val="VerbatimChar"/>
+    <w:rPr>
+      <w:color w:val="ba2121"/>
+      <w:i/>
+    </w:rPr>
+  </w:style>
+  <w:style w:type="character" w:customStyle="1" w:styleId="AnnotationTok">
+    <w:name w:val="AnnotationTok"/>
+    <w:basedOn w:val="VerbatimChar"/>
+    <w:rPr>
+      <w:color w:val="60a0b0"/>
+      <w:b/>
+      <w:i/>
+    </w:rPr>
+  </w:style>
+  <w:style w:type="character" w:customStyle="1" w:styleId="CommentVarTok">
+    <w:name w:val="CommentVarTok"/>
+    <w:basedOn w:val="VerbatimChar"/>
+    <w:rPr>
+      <w:color w:val="60a0b0"/>
+      <w:b/>
+      <w:i/>
+    </w:rPr>
+  </w:style>
   <w:style w:type="character" w:customStyle="1" w:styleId="OtherTok">
     <w:name w:val="OtherTok"/>
     <w:basedOn w:val="VerbatimChar"/>
@@ -1867,6 +2202,82 @@
       <w:color w:val="007020"/>
     </w:rPr>
   </w:style>
+  <w:style w:type="character" w:customStyle="1" w:styleId="FunctionTok">
+    <w:name w:val="FunctionTok"/>
+    <w:basedOn w:val="VerbatimChar"/>
+    <w:rPr>
+      <w:color w:val="06287e"/>
+    </w:rPr>
+  </w:style>
+  <w:style w:type="character" w:customStyle="1" w:styleId="VariableTok">
+    <w:name w:val="VariableTok"/>
+    <w:basedOn w:val="VerbatimChar"/>
+    <w:rPr>
+      <w:color w:val="19177c"/>
+    </w:rPr>
+  </w:style>
+  <w:style w:type="character" w:customStyle="1" w:styleId="ControlFlowTok">
+    <w:name w:val="ControlFlowTok"/>
+    <w:basedOn w:val="VerbatimChar"/>
+    <w:rPr>
+      <w:color w:val="007020"/>
+      <w:b/>
+    </w:rPr>
+  </w:style>
+  <w:style w:type="character" w:customStyle="1" w:styleId="OperatorTok">
+    <w:name w:val="OperatorTok"/>
+    <w:basedOn w:val="VerbatimChar"/>
+    <w:rPr>
+      <w:color w:val="666666"/>
+    </w:rPr>
+  </w:style>
+  <w:style w:type="character" w:customStyle="1" w:styleId="BuiltInTok">
+    <w:name w:val="BuiltInTok"/>
+    <w:basedOn w:val="VerbatimChar"/>
+    <w:rPr/>
+  </w:style>
+  <w:style w:type="character" w:customStyle="1" w:styleId="ExtensionTok">
+    <w:name w:val="ExtensionTok"/>
+    <w:basedOn w:val="VerbatimChar"/>
+    <w:rPr/>
+  </w:style>
+  <w:style w:type="character" w:customStyle="1" w:styleId="PreprocessorTok">
+    <w:name w:val="PreprocessorTok"/>
+    <w:basedOn w:val="VerbatimChar"/>
+    <w:rPr>
+      <w:color w:val="bc7a00"/>
+    </w:rPr>
+  </w:style>
+  <w:style w:type="character" w:customStyle="1" w:styleId="AttributeTok">
+    <w:name w:val="AttributeTok"/>
+    <w:basedOn w:val="VerbatimChar"/>
+    <w:rPr>
+      <w:color w:val="7d9029"/>
+    </w:rPr>
+  </w:style>
+  <w:style w:type="character" w:customStyle="1" w:styleId="RegionMarkerTok">
+    <w:name w:val="RegionMarkerTok"/>
+    <w:basedOn w:val="VerbatimChar"/>
+    <w:rPr/>
+  </w:style>
+  <w:style w:type="character" w:customStyle="1" w:styleId="InformationTok">
+    <w:name w:val="InformationTok"/>
+    <w:basedOn w:val="VerbatimChar"/>
+    <w:rPr>
+      <w:color w:val="60a0b0"/>
+      <w:b/>
+      <w:i/>
+    </w:rPr>
+  </w:style>
+  <w:style w:type="character" w:customStyle="1" w:styleId="WarningTok">
+    <w:name w:val="WarningTok"/>
+    <w:basedOn w:val="VerbatimChar"/>
+    <w:rPr>
+      <w:color w:val="60a0b0"/>
+      <w:b/>
+      <w:i/>
+    </w:rPr>
+  </w:style>
   <w:style w:type="character" w:customStyle="1" w:styleId="AlertTok">
     <w:name w:val="AlertTok"/>
     <w:basedOn w:val="VerbatimChar"/>
@@ -1874,18 +2285,6 @@
       <w:color w:val="ff0000"/>
       <w:b/>
     </w:rPr>
-  </w:style>
-  <w:style w:type="character" w:customStyle="1" w:styleId="FunctionTok">
-    <w:name w:val="FunctionTok"/>
-    <w:basedOn w:val="VerbatimChar"/>
-    <w:rPr>
-      <w:color w:val="06287e"/>
-    </w:rPr>
-  </w:style>
-  <w:style w:type="character" w:customStyle="1" w:styleId="RegionMarkerTok">
-    <w:name w:val="RegionMarkerTok"/>
-    <w:basedOn w:val="VerbatimChar"/>
-    <w:rPr/>
   </w:style>
   <w:style w:type="character" w:customStyle="1" w:styleId="ErrorTok">
     <w:name w:val="ErrorTok"/>

</xml_diff>

<commit_message>
Makefile commit, rev 97d92c
</commit_message>
<xml_diff>
--- a/files/cv-en.docx
+++ b/files/cv-en.docx
@@ -68,30 +68,6 @@
               <w:jc w:val="left"/>
             </w:pPr>
             <w:r>
-              <w:t xml:space="preserve">Phone</w:t>
-            </w:r>
-          </w:p>
-        </w:tc>
-        <w:tc>
-          <w:p>
-            <w:pPr>
-              <w:pStyle w:val="Compact"/>
-              <w:jc w:val="left"/>
-            </w:pPr>
-            <w:r>
-              <w:t xml:space="preserve">+48 501 196 255</w:t>
-            </w:r>
-          </w:p>
-        </w:tc>
-      </w:tr>
-      <w:tr>
-        <w:tc>
-          <w:p>
-            <w:pPr>
-              <w:pStyle w:val="Compact"/>
-              <w:jc w:val="left"/>
-            </w:pPr>
-            <w:r>
               <w:t xml:space="preserve">E-mail</w:t>
             </w:r>
           </w:p>
@@ -154,7 +130,7 @@
         <w:rPr>
           <w:b/>
         </w:rPr>
-        <w:t xml:space="preserve">since 05.2016: Clear2Pay Poland</w:t>
+        <w:t xml:space="preserve">05.2016 - 07.2016: Clear2Pay Poland</w:t>
       </w:r>
       <w:r>
         <w:t xml:space="preserve"> </w:t>
@@ -184,7 +160,7 @@
         </w:numPr>
       </w:pPr>
       <w:r>
-        <w:t xml:space="preserve">Development of internal Java based tools</w:t>
+        <w:t xml:space="preserve">Development of internal, Java based tool</w:t>
       </w:r>
     </w:p>
     <w:p>
@@ -1370,7 +1346,7 @@
     </w:lvl>
   </w:abstractNum>
   <w:abstractNum w:abstractNumId="990">
-    <w:nsid w:val="1ba639a8"/>
+    <w:nsid w:val="883709d3"/>
     <w:multiLevelType w:val="multilevel"/>
     <w:lvl w:ilvl="0">
       <w:numFmt w:val="bullet"/>
@@ -1451,7 +1427,7 @@
     </w:lvl>
   </w:abstractNum>
   <w:abstractNum w:abstractNumId="991">
-    <w:nsid w:val="ec78bcd2"/>
+    <w:nsid w:val="42a2a4fe"/>
     <w:multiLevelType w:val="multilevel"/>
     <w:lvl w:ilvl="0">
       <w:numFmt w:val="bullet"/>
@@ -1532,7 +1508,7 @@
     </w:lvl>
   </w:abstractNum>
   <w:abstractNum w:abstractNumId="99811">
-    <w:nsid w:val="201e76ea"/>
+    <w:nsid w:val="de04edf0"/>
     <w:multiLevelType w:val="multilevel"/>
     <w:lvl w:ilvl="0">
       <w:start w:val="1"/>

</xml_diff>